<commit_message>
It might as well be finished
</commit_message>
<xml_diff>
--- a/Testing.docx
+++ b/Testing.docx
@@ -43,19 +43,48 @@
       <w:pPr>
         <w:pStyle w:val="TextBody"/>
         <w:spacing w:lineRule="auto" w:line="240" w:before="0" w:after="0"/>
+        <w:rPr/>
+      </w:pPr>
+      <w:r>
         <w:rPr>
           <w:sz w:val="28"/>
           <w:szCs w:val="28"/>
           <w:u w:val="single"/>
         </w:rPr>
-      </w:pPr>
-      <w:r>
+        <w:t>Test Series 1</w:t>
+      </w:r>
+    </w:p>
+    <w:p>
+      <w:pPr>
+        <w:pStyle w:val="TextBody"/>
+        <w:spacing w:lineRule="auto" w:line="240" w:before="0" w:after="0"/>
         <w:rPr>
           <w:sz w:val="28"/>
           <w:szCs w:val="28"/>
           <w:u w:val="single"/>
         </w:rPr>
-        <w:t>Test Series 1</w:t>
+      </w:pPr>
+      <w:r>
+        <w:rPr/>
+      </w:r>
+    </w:p>
+    <w:p>
+      <w:pPr>
+        <w:pStyle w:val="TextBody"/>
+        <w:spacing w:lineRule="auto" w:line="240" w:before="0" w:after="0"/>
+        <w:rPr>
+          <w:sz w:val="24"/>
+          <w:szCs w:val="24"/>
+          <w:u w:val="none"/>
+        </w:rPr>
+      </w:pPr>
+      <w:r>
+        <w:rPr>
+          <w:sz w:val="24"/>
+          <w:szCs w:val="24"/>
+          <w:u w:val="none"/>
+        </w:rPr>
+        <w:t>This test series is used to test if the timetabler can add new data entries to all data types in the system, excluding building and classroom data, which is tested in test series 2.</w:t>
       </w:r>
     </w:p>
     <w:p>
@@ -80,7 +109,7 @@
       <w:tblPr>
         <w:tblW w:w="9026" w:type="dxa"/>
         <w:jc w:val="left"/>
-        <w:tblInd w:w="34" w:type="dxa"/>
+        <w:tblInd w:w="32" w:type="dxa"/>
         <w:tblBorders>
           <w:top w:val="single" w:sz="2" w:space="0" w:color="000001"/>
           <w:left w:val="single" w:sz="2" w:space="0" w:color="000001"/>
@@ -89,7 +118,7 @@
         </w:tblBorders>
         <w:tblCellMar>
           <w:top w:w="55" w:type="dxa"/>
-          <w:left w:w="27" w:type="dxa"/>
+          <w:left w:w="24" w:type="dxa"/>
           <w:bottom w:w="55" w:type="dxa"/>
           <w:right w:w="55" w:type="dxa"/>
         </w:tblCellMar>
@@ -117,7 +146,7 @@
             </w:tcBorders>
             <w:shd w:fill="FFFFFF" w:val="clear"/>
             <w:tcMar>
-              <w:left w:w="27" w:type="dxa"/>
+              <w:left w:w="24" w:type="dxa"/>
             </w:tcMar>
           </w:tcPr>
           <w:p>
@@ -143,7 +172,7 @@
             </w:tcBorders>
             <w:shd w:fill="FFFFFF" w:val="clear"/>
             <w:tcMar>
-              <w:left w:w="27" w:type="dxa"/>
+              <w:left w:w="24" w:type="dxa"/>
             </w:tcMar>
           </w:tcPr>
           <w:p>
@@ -169,7 +198,7 @@
             </w:tcBorders>
             <w:shd w:fill="FFFFFF" w:val="clear"/>
             <w:tcMar>
-              <w:left w:w="27" w:type="dxa"/>
+              <w:left w:w="24" w:type="dxa"/>
             </w:tcMar>
           </w:tcPr>
           <w:p>
@@ -195,7 +224,7 @@
             </w:tcBorders>
             <w:shd w:fill="FFFFFF" w:val="clear"/>
             <w:tcMar>
-              <w:left w:w="27" w:type="dxa"/>
+              <w:left w:w="24" w:type="dxa"/>
             </w:tcMar>
           </w:tcPr>
           <w:p>
@@ -221,7 +250,7 @@
             </w:tcBorders>
             <w:shd w:fill="FFFFFF" w:val="clear"/>
             <w:tcMar>
-              <w:left w:w="27" w:type="dxa"/>
+              <w:left w:w="24" w:type="dxa"/>
             </w:tcMar>
           </w:tcPr>
           <w:p>
@@ -249,7 +278,7 @@
             </w:tcBorders>
             <w:shd w:fill="FFFFFF" w:val="clear"/>
             <w:tcMar>
-              <w:left w:w="27" w:type="dxa"/>
+              <w:left w:w="24" w:type="dxa"/>
             </w:tcMar>
           </w:tcPr>
           <w:p>
@@ -279,7 +308,7 @@
             </w:tcBorders>
             <w:shd w:fill="FFFFFF" w:val="clear"/>
             <w:tcMar>
-              <w:left w:w="27" w:type="dxa"/>
+              <w:left w:w="24" w:type="dxa"/>
             </w:tcMar>
           </w:tcPr>
           <w:p>
@@ -306,7 +335,7 @@
             </w:tcBorders>
             <w:shd w:fill="FFFFFF" w:val="clear"/>
             <w:tcMar>
-              <w:left w:w="27" w:type="dxa"/>
+              <w:left w:w="24" w:type="dxa"/>
             </w:tcMar>
           </w:tcPr>
           <w:p>
@@ -332,7 +361,7 @@
             </w:tcBorders>
             <w:shd w:fill="FFFFFF" w:val="clear"/>
             <w:tcMar>
-              <w:left w:w="27" w:type="dxa"/>
+              <w:left w:w="24" w:type="dxa"/>
             </w:tcMar>
           </w:tcPr>
           <w:p>
@@ -368,7 +397,7 @@
             </w:tcBorders>
             <w:shd w:fill="FFFFFF" w:val="clear"/>
             <w:tcMar>
-              <w:left w:w="27" w:type="dxa"/>
+              <w:left w:w="24" w:type="dxa"/>
             </w:tcMar>
           </w:tcPr>
           <w:p>
@@ -394,7 +423,7 @@
             </w:tcBorders>
             <w:shd w:fill="FFFFFF" w:val="clear"/>
             <w:tcMar>
-              <w:left w:w="27" w:type="dxa"/>
+              <w:left w:w="24" w:type="dxa"/>
             </w:tcMar>
           </w:tcPr>
           <w:p>
@@ -422,7 +451,7 @@
             </w:tcBorders>
             <w:shd w:fill="FFFFFF" w:val="clear"/>
             <w:tcMar>
-              <w:left w:w="27" w:type="dxa"/>
+              <w:left w:w="24" w:type="dxa"/>
             </w:tcMar>
           </w:tcPr>
           <w:p>
@@ -452,7 +481,7 @@
             </w:tcBorders>
             <w:shd w:fill="FFFFFF" w:val="clear"/>
             <w:tcMar>
-              <w:left w:w="27" w:type="dxa"/>
+              <w:left w:w="24" w:type="dxa"/>
             </w:tcMar>
           </w:tcPr>
           <w:p>
@@ -477,7 +506,7 @@
             </w:tcBorders>
             <w:shd w:fill="FFFFFF" w:val="clear"/>
             <w:tcMar>
-              <w:left w:w="27" w:type="dxa"/>
+              <w:left w:w="24" w:type="dxa"/>
             </w:tcMar>
           </w:tcPr>
           <w:p>
@@ -501,7 +530,7 @@
             </w:tcBorders>
             <w:shd w:fill="FFFFFF" w:val="clear"/>
             <w:tcMar>
-              <w:left w:w="27" w:type="dxa"/>
+              <w:left w:w="24" w:type="dxa"/>
             </w:tcMar>
           </w:tcPr>
           <w:p>
@@ -537,7 +566,7 @@
             </w:tcBorders>
             <w:shd w:fill="FFFFFF" w:val="clear"/>
             <w:tcMar>
-              <w:left w:w="27" w:type="dxa"/>
+              <w:left w:w="24" w:type="dxa"/>
             </w:tcMar>
           </w:tcPr>
           <w:p>
@@ -563,7 +592,7 @@
             </w:tcBorders>
             <w:shd w:fill="FFFFFF" w:val="clear"/>
             <w:tcMar>
-              <w:left w:w="27" w:type="dxa"/>
+              <w:left w:w="24" w:type="dxa"/>
             </w:tcMar>
           </w:tcPr>
           <w:p>
@@ -591,7 +620,7 @@
             </w:tcBorders>
             <w:shd w:fill="FFFFFF" w:val="clear"/>
             <w:tcMar>
-              <w:left w:w="27" w:type="dxa"/>
+              <w:left w:w="24" w:type="dxa"/>
             </w:tcMar>
           </w:tcPr>
           <w:p>
@@ -621,7 +650,7 @@
             </w:tcBorders>
             <w:shd w:fill="FFFFFF" w:val="clear"/>
             <w:tcMar>
-              <w:left w:w="27" w:type="dxa"/>
+              <w:left w:w="24" w:type="dxa"/>
             </w:tcMar>
           </w:tcPr>
           <w:p>
@@ -646,7 +675,7 @@
             </w:tcBorders>
             <w:shd w:fill="FFFFFF" w:val="clear"/>
             <w:tcMar>
-              <w:left w:w="27" w:type="dxa"/>
+              <w:left w:w="24" w:type="dxa"/>
             </w:tcMar>
           </w:tcPr>
           <w:p>
@@ -670,7 +699,7 @@
             </w:tcBorders>
             <w:shd w:fill="FFFFFF" w:val="clear"/>
             <w:tcMar>
-              <w:left w:w="27" w:type="dxa"/>
+              <w:left w:w="24" w:type="dxa"/>
             </w:tcMar>
           </w:tcPr>
           <w:p>
@@ -706,7 +735,7 @@
             </w:tcBorders>
             <w:shd w:fill="FFFFFF" w:val="clear"/>
             <w:tcMar>
-              <w:left w:w="27" w:type="dxa"/>
+              <w:left w:w="24" w:type="dxa"/>
             </w:tcMar>
           </w:tcPr>
           <w:p>
@@ -732,7 +761,7 @@
             </w:tcBorders>
             <w:shd w:fill="FFFFFF" w:val="clear"/>
             <w:tcMar>
-              <w:left w:w="27" w:type="dxa"/>
+              <w:left w:w="24" w:type="dxa"/>
             </w:tcMar>
           </w:tcPr>
           <w:p>
@@ -760,7 +789,7 @@
             </w:tcBorders>
             <w:shd w:fill="FFFFFF" w:val="clear"/>
             <w:tcMar>
-              <w:left w:w="27" w:type="dxa"/>
+              <w:left w:w="24" w:type="dxa"/>
             </w:tcMar>
           </w:tcPr>
           <w:p>
@@ -790,7 +819,7 @@
             </w:tcBorders>
             <w:shd w:fill="FFFFFF" w:val="clear"/>
             <w:tcMar>
-              <w:left w:w="27" w:type="dxa"/>
+              <w:left w:w="24" w:type="dxa"/>
             </w:tcMar>
           </w:tcPr>
           <w:p>
@@ -817,7 +846,7 @@
             </w:tcBorders>
             <w:shd w:fill="FFFFFF" w:val="clear"/>
             <w:tcMar>
-              <w:left w:w="27" w:type="dxa"/>
+              <w:left w:w="24" w:type="dxa"/>
             </w:tcMar>
           </w:tcPr>
           <w:p>
@@ -843,7 +872,7 @@
             </w:tcBorders>
             <w:shd w:fill="FFFFFF" w:val="clear"/>
             <w:tcMar>
-              <w:left w:w="27" w:type="dxa"/>
+              <w:left w:w="24" w:type="dxa"/>
             </w:tcMar>
           </w:tcPr>
           <w:p>
@@ -901,7 +930,7 @@
             </w:tcBorders>
             <w:shd w:fill="FFFFFF" w:val="clear"/>
             <w:tcMar>
-              <w:left w:w="27" w:type="dxa"/>
+              <w:left w:w="24" w:type="dxa"/>
             </w:tcMar>
           </w:tcPr>
           <w:p>
@@ -927,7 +956,7 @@
             </w:tcBorders>
             <w:shd w:fill="FFFFFF" w:val="clear"/>
             <w:tcMar>
-              <w:left w:w="27" w:type="dxa"/>
+              <w:left w:w="24" w:type="dxa"/>
             </w:tcMar>
           </w:tcPr>
           <w:p>
@@ -955,7 +984,7 @@
             </w:tcBorders>
             <w:shd w:fill="FFFFFF" w:val="clear"/>
             <w:tcMar>
-              <w:left w:w="27" w:type="dxa"/>
+              <w:left w:w="24" w:type="dxa"/>
             </w:tcMar>
           </w:tcPr>
           <w:p>
@@ -985,7 +1014,7 @@
             </w:tcBorders>
             <w:shd w:fill="FFFFFF" w:val="clear"/>
             <w:tcMar>
-              <w:left w:w="27" w:type="dxa"/>
+              <w:left w:w="24" w:type="dxa"/>
             </w:tcMar>
           </w:tcPr>
           <w:p>
@@ -1010,7 +1039,7 @@
             </w:tcBorders>
             <w:shd w:fill="FFFFFF" w:val="clear"/>
             <w:tcMar>
-              <w:left w:w="27" w:type="dxa"/>
+              <w:left w:w="24" w:type="dxa"/>
             </w:tcMar>
           </w:tcPr>
           <w:p>
@@ -1034,7 +1063,7 @@
             </w:tcBorders>
             <w:shd w:fill="FFFFFF" w:val="clear"/>
             <w:tcMar>
-              <w:left w:w="27" w:type="dxa"/>
+              <w:left w:w="24" w:type="dxa"/>
             </w:tcMar>
           </w:tcPr>
           <w:p>
@@ -1092,7 +1121,7 @@
             </w:tcBorders>
             <w:shd w:fill="FFFFFF" w:val="clear"/>
             <w:tcMar>
-              <w:left w:w="27" w:type="dxa"/>
+              <w:left w:w="24" w:type="dxa"/>
             </w:tcMar>
           </w:tcPr>
           <w:p>
@@ -1118,7 +1147,7 @@
             </w:tcBorders>
             <w:shd w:fill="FFFFFF" w:val="clear"/>
             <w:tcMar>
-              <w:left w:w="27" w:type="dxa"/>
+              <w:left w:w="24" w:type="dxa"/>
             </w:tcMar>
           </w:tcPr>
           <w:p>
@@ -1146,7 +1175,7 @@
             </w:tcBorders>
             <w:shd w:fill="FFFFFF" w:val="clear"/>
             <w:tcMar>
-              <w:left w:w="27" w:type="dxa"/>
+              <w:left w:w="24" w:type="dxa"/>
             </w:tcMar>
           </w:tcPr>
           <w:p>
@@ -1176,7 +1205,7 @@
             </w:tcBorders>
             <w:shd w:fill="FFFFFF" w:val="clear"/>
             <w:tcMar>
-              <w:left w:w="27" w:type="dxa"/>
+              <w:left w:w="24" w:type="dxa"/>
             </w:tcMar>
           </w:tcPr>
           <w:p>
@@ -1201,7 +1230,7 @@
             </w:tcBorders>
             <w:shd w:fill="FFFFFF" w:val="clear"/>
             <w:tcMar>
-              <w:left w:w="27" w:type="dxa"/>
+              <w:left w:w="24" w:type="dxa"/>
             </w:tcMar>
           </w:tcPr>
           <w:p>
@@ -1225,7 +1254,7 @@
             </w:tcBorders>
             <w:shd w:fill="FFFFFF" w:val="clear"/>
             <w:tcMar>
-              <w:left w:w="27" w:type="dxa"/>
+              <w:left w:w="24" w:type="dxa"/>
             </w:tcMar>
           </w:tcPr>
           <w:p>
@@ -1285,7 +1314,7 @@
             </w:tcBorders>
             <w:shd w:fill="FFFFFF" w:val="clear"/>
             <w:tcMar>
-              <w:left w:w="27" w:type="dxa"/>
+              <w:left w:w="24" w:type="dxa"/>
             </w:tcMar>
           </w:tcPr>
           <w:p>
@@ -1311,7 +1340,7 @@
             </w:tcBorders>
             <w:shd w:fill="FFFFFF" w:val="clear"/>
             <w:tcMar>
-              <w:left w:w="27" w:type="dxa"/>
+              <w:left w:w="24" w:type="dxa"/>
             </w:tcMar>
           </w:tcPr>
           <w:p>
@@ -1339,7 +1368,7 @@
             </w:tcBorders>
             <w:shd w:fill="FFFFFF" w:val="clear"/>
             <w:tcMar>
-              <w:left w:w="27" w:type="dxa"/>
+              <w:left w:w="24" w:type="dxa"/>
             </w:tcMar>
           </w:tcPr>
           <w:p>
@@ -1383,7 +1412,7 @@
       <w:tblPr>
         <w:tblW w:w="9026" w:type="dxa"/>
         <w:jc w:val="left"/>
-        <w:tblInd w:w="34" w:type="dxa"/>
+        <w:tblInd w:w="32" w:type="dxa"/>
         <w:tblBorders>
           <w:top w:val="single" w:sz="2" w:space="0" w:color="000001"/>
           <w:left w:val="single" w:sz="2" w:space="0" w:color="000001"/>
@@ -1392,7 +1421,7 @@
         </w:tblBorders>
         <w:tblCellMar>
           <w:top w:w="55" w:type="dxa"/>
-          <w:left w:w="27" w:type="dxa"/>
+          <w:left w:w="24" w:type="dxa"/>
           <w:bottom w:w="55" w:type="dxa"/>
           <w:right w:w="55" w:type="dxa"/>
         </w:tblCellMar>
@@ -1420,7 +1449,7 @@
             </w:tcBorders>
             <w:shd w:fill="FFFFFF" w:val="clear"/>
             <w:tcMar>
-              <w:left w:w="27" w:type="dxa"/>
+              <w:left w:w="24" w:type="dxa"/>
             </w:tcMar>
           </w:tcPr>
           <w:p>
@@ -1446,7 +1475,7 @@
             </w:tcBorders>
             <w:shd w:fill="FFFFFF" w:val="clear"/>
             <w:tcMar>
-              <w:left w:w="27" w:type="dxa"/>
+              <w:left w:w="24" w:type="dxa"/>
             </w:tcMar>
           </w:tcPr>
           <w:p>
@@ -1472,7 +1501,7 @@
             </w:tcBorders>
             <w:shd w:fill="FFFFFF" w:val="clear"/>
             <w:tcMar>
-              <w:left w:w="27" w:type="dxa"/>
+              <w:left w:w="24" w:type="dxa"/>
             </w:tcMar>
           </w:tcPr>
           <w:p>
@@ -1498,7 +1527,7 @@
             </w:tcBorders>
             <w:shd w:fill="FFFFFF" w:val="clear"/>
             <w:tcMar>
-              <w:left w:w="27" w:type="dxa"/>
+              <w:left w:w="24" w:type="dxa"/>
             </w:tcMar>
           </w:tcPr>
           <w:p>
@@ -1524,7 +1553,7 @@
             </w:tcBorders>
             <w:shd w:fill="FFFFFF" w:val="clear"/>
             <w:tcMar>
-              <w:left w:w="27" w:type="dxa"/>
+              <w:left w:w="24" w:type="dxa"/>
             </w:tcMar>
           </w:tcPr>
           <w:p>
@@ -1552,7 +1581,7 @@
             </w:tcBorders>
             <w:shd w:fill="FFFFFF" w:val="clear"/>
             <w:tcMar>
-              <w:left w:w="27" w:type="dxa"/>
+              <w:left w:w="24" w:type="dxa"/>
             </w:tcMar>
           </w:tcPr>
           <w:p>
@@ -1582,7 +1611,7 @@
             </w:tcBorders>
             <w:shd w:fill="FFFFFF" w:val="clear"/>
             <w:tcMar>
-              <w:left w:w="27" w:type="dxa"/>
+              <w:left w:w="24" w:type="dxa"/>
             </w:tcMar>
           </w:tcPr>
           <w:p>
@@ -1609,7 +1638,7 @@
             </w:tcBorders>
             <w:shd w:fill="FFFFFF" w:val="clear"/>
             <w:tcMar>
-              <w:left w:w="27" w:type="dxa"/>
+              <w:left w:w="24" w:type="dxa"/>
             </w:tcMar>
           </w:tcPr>
           <w:p>
@@ -1635,7 +1664,7 @@
             </w:tcBorders>
             <w:shd w:fill="FFFFFF" w:val="clear"/>
             <w:tcMar>
-              <w:left w:w="27" w:type="dxa"/>
+              <w:left w:w="24" w:type="dxa"/>
             </w:tcMar>
           </w:tcPr>
           <w:p>
@@ -1672,7 +1701,7 @@
             </w:tcBorders>
             <w:shd w:fill="FFFFFF" w:val="clear"/>
             <w:tcMar>
-              <w:left w:w="27" w:type="dxa"/>
+              <w:left w:w="24" w:type="dxa"/>
             </w:tcMar>
           </w:tcPr>
           <w:p>
@@ -1698,7 +1727,7 @@
             </w:tcBorders>
             <w:shd w:fill="FFFFFF" w:val="clear"/>
             <w:tcMar>
-              <w:left w:w="27" w:type="dxa"/>
+              <w:left w:w="24" w:type="dxa"/>
             </w:tcMar>
           </w:tcPr>
           <w:p>
@@ -1726,7 +1755,7 @@
             </w:tcBorders>
             <w:shd w:fill="FFFFFF" w:val="clear"/>
             <w:tcMar>
-              <w:left w:w="27" w:type="dxa"/>
+              <w:left w:w="24" w:type="dxa"/>
             </w:tcMar>
           </w:tcPr>
           <w:p>
@@ -1756,7 +1785,7 @@
             </w:tcBorders>
             <w:shd w:fill="FFFFFF" w:val="clear"/>
             <w:tcMar>
-              <w:left w:w="27" w:type="dxa"/>
+              <w:left w:w="24" w:type="dxa"/>
             </w:tcMar>
           </w:tcPr>
           <w:p>
@@ -1782,7 +1811,7 @@
             </w:tcBorders>
             <w:shd w:fill="FFFFFF" w:val="clear"/>
             <w:tcMar>
-              <w:left w:w="27" w:type="dxa"/>
+              <w:left w:w="24" w:type="dxa"/>
             </w:tcMar>
           </w:tcPr>
           <w:p>
@@ -1807,7 +1836,7 @@
             </w:tcBorders>
             <w:shd w:fill="FFFFFF" w:val="clear"/>
             <w:tcMar>
-              <w:left w:w="27" w:type="dxa"/>
+              <w:left w:w="24" w:type="dxa"/>
             </w:tcMar>
           </w:tcPr>
           <w:p>
@@ -1844,7 +1873,7 @@
             </w:tcBorders>
             <w:shd w:fill="FFFFFF" w:val="clear"/>
             <w:tcMar>
-              <w:left w:w="27" w:type="dxa"/>
+              <w:left w:w="24" w:type="dxa"/>
             </w:tcMar>
           </w:tcPr>
           <w:p>
@@ -1870,7 +1899,7 @@
             </w:tcBorders>
             <w:shd w:fill="FFFFFF" w:val="clear"/>
             <w:tcMar>
-              <w:left w:w="27" w:type="dxa"/>
+              <w:left w:w="24" w:type="dxa"/>
             </w:tcMar>
           </w:tcPr>
           <w:p>
@@ -1898,7 +1927,7 @@
             </w:tcBorders>
             <w:shd w:fill="FFFFFF" w:val="clear"/>
             <w:tcMar>
-              <w:left w:w="27" w:type="dxa"/>
+              <w:left w:w="24" w:type="dxa"/>
             </w:tcMar>
           </w:tcPr>
           <w:p>
@@ -1930,7 +1959,7 @@
             </w:tcBorders>
             <w:shd w:fill="FFFFFF" w:val="clear"/>
             <w:tcMar>
-              <w:left w:w="27" w:type="dxa"/>
+              <w:left w:w="24" w:type="dxa"/>
             </w:tcMar>
           </w:tcPr>
           <w:p>
@@ -1956,7 +1985,7 @@
             </w:tcBorders>
             <w:shd w:fill="FFFFFF" w:val="clear"/>
             <w:tcMar>
-              <w:left w:w="27" w:type="dxa"/>
+              <w:left w:w="24" w:type="dxa"/>
             </w:tcMar>
           </w:tcPr>
           <w:p>
@@ -1981,7 +2010,7 @@
             </w:tcBorders>
             <w:shd w:fill="FFFFFF" w:val="clear"/>
             <w:tcMar>
-              <w:left w:w="27" w:type="dxa"/>
+              <w:left w:w="24" w:type="dxa"/>
             </w:tcMar>
           </w:tcPr>
           <w:p>
@@ -2020,7 +2049,7 @@
             </w:tcBorders>
             <w:shd w:fill="FFFFFF" w:val="clear"/>
             <w:tcMar>
-              <w:left w:w="27" w:type="dxa"/>
+              <w:left w:w="24" w:type="dxa"/>
             </w:tcMar>
           </w:tcPr>
           <w:p>
@@ -2046,7 +2075,7 @@
             </w:tcBorders>
             <w:shd w:fill="FFFFFF" w:val="clear"/>
             <w:tcMar>
-              <w:left w:w="27" w:type="dxa"/>
+              <w:left w:w="24" w:type="dxa"/>
             </w:tcMar>
           </w:tcPr>
           <w:p>
@@ -2074,7 +2103,7 @@
             </w:tcBorders>
             <w:shd w:fill="FFFFFF" w:val="clear"/>
             <w:tcMar>
-              <w:left w:w="27" w:type="dxa"/>
+              <w:left w:w="24" w:type="dxa"/>
             </w:tcMar>
           </w:tcPr>
           <w:p>
@@ -2106,7 +2135,7 @@
             </w:tcBorders>
             <w:shd w:fill="FFFFFF" w:val="clear"/>
             <w:tcMar>
-              <w:left w:w="27" w:type="dxa"/>
+              <w:left w:w="24" w:type="dxa"/>
             </w:tcMar>
           </w:tcPr>
           <w:p>
@@ -2133,7 +2162,7 @@
             </w:tcBorders>
             <w:shd w:fill="FFFFFF" w:val="clear"/>
             <w:tcMar>
-              <w:left w:w="27" w:type="dxa"/>
+              <w:left w:w="24" w:type="dxa"/>
             </w:tcMar>
           </w:tcPr>
           <w:p>
@@ -2159,7 +2188,7 @@
             </w:tcBorders>
             <w:shd w:fill="FFFFFF" w:val="clear"/>
             <w:tcMar>
-              <w:left w:w="27" w:type="dxa"/>
+              <w:left w:w="24" w:type="dxa"/>
             </w:tcMar>
           </w:tcPr>
           <w:p>
@@ -2218,7 +2247,7 @@
             </w:tcBorders>
             <w:shd w:fill="FFFFFF" w:val="clear"/>
             <w:tcMar>
-              <w:left w:w="27" w:type="dxa"/>
+              <w:left w:w="24" w:type="dxa"/>
             </w:tcMar>
           </w:tcPr>
           <w:p>
@@ -2244,7 +2273,7 @@
             </w:tcBorders>
             <w:shd w:fill="FFFFFF" w:val="clear"/>
             <w:tcMar>
-              <w:left w:w="27" w:type="dxa"/>
+              <w:left w:w="24" w:type="dxa"/>
             </w:tcMar>
           </w:tcPr>
           <w:p>
@@ -2272,7 +2301,7 @@
             </w:tcBorders>
             <w:shd w:fill="FFFFFF" w:val="clear"/>
             <w:tcMar>
-              <w:left w:w="27" w:type="dxa"/>
+              <w:left w:w="24" w:type="dxa"/>
             </w:tcMar>
           </w:tcPr>
           <w:p>
@@ -2304,7 +2333,7 @@
             </w:tcBorders>
             <w:shd w:fill="FFFFFF" w:val="clear"/>
             <w:tcMar>
-              <w:left w:w="27" w:type="dxa"/>
+              <w:left w:w="24" w:type="dxa"/>
             </w:tcMar>
           </w:tcPr>
           <w:p>
@@ -2330,7 +2359,7 @@
             </w:tcBorders>
             <w:shd w:fill="FFFFFF" w:val="clear"/>
             <w:tcMar>
-              <w:left w:w="27" w:type="dxa"/>
+              <w:left w:w="24" w:type="dxa"/>
             </w:tcMar>
           </w:tcPr>
           <w:p>
@@ -2355,7 +2384,7 @@
             </w:tcBorders>
             <w:shd w:fill="FFFFFF" w:val="clear"/>
             <w:tcMar>
-              <w:left w:w="27" w:type="dxa"/>
+              <w:left w:w="24" w:type="dxa"/>
             </w:tcMar>
           </w:tcPr>
           <w:p>
@@ -2414,7 +2443,7 @@
             </w:tcBorders>
             <w:shd w:fill="FFFFFF" w:val="clear"/>
             <w:tcMar>
-              <w:left w:w="27" w:type="dxa"/>
+              <w:left w:w="24" w:type="dxa"/>
             </w:tcMar>
           </w:tcPr>
           <w:p>
@@ -2440,7 +2469,7 @@
             </w:tcBorders>
             <w:shd w:fill="FFFFFF" w:val="clear"/>
             <w:tcMar>
-              <w:left w:w="27" w:type="dxa"/>
+              <w:left w:w="24" w:type="dxa"/>
             </w:tcMar>
           </w:tcPr>
           <w:p>
@@ -2468,7 +2497,7 @@
             </w:tcBorders>
             <w:shd w:fill="FFFFFF" w:val="clear"/>
             <w:tcMar>
-              <w:left w:w="27" w:type="dxa"/>
+              <w:left w:w="24" w:type="dxa"/>
             </w:tcMar>
           </w:tcPr>
           <w:p>
@@ -2500,7 +2529,7 @@
             </w:tcBorders>
             <w:shd w:fill="FFFFFF" w:val="clear"/>
             <w:tcMar>
-              <w:left w:w="27" w:type="dxa"/>
+              <w:left w:w="24" w:type="dxa"/>
             </w:tcMar>
           </w:tcPr>
           <w:p>
@@ -2527,7 +2556,7 @@
             </w:tcBorders>
             <w:shd w:fill="FFFFFF" w:val="clear"/>
             <w:tcMar>
-              <w:left w:w="27" w:type="dxa"/>
+              <w:left w:w="24" w:type="dxa"/>
             </w:tcMar>
           </w:tcPr>
           <w:p>
@@ -2553,7 +2582,7 @@
             </w:tcBorders>
             <w:shd w:fill="FFFFFF" w:val="clear"/>
             <w:tcMar>
-              <w:left w:w="27" w:type="dxa"/>
+              <w:left w:w="24" w:type="dxa"/>
             </w:tcMar>
           </w:tcPr>
           <w:p>
@@ -2623,7 +2652,7 @@
             </w:tcBorders>
             <w:shd w:fill="FFFFFF" w:val="clear"/>
             <w:tcMar>
-              <w:left w:w="27" w:type="dxa"/>
+              <w:left w:w="24" w:type="dxa"/>
             </w:tcMar>
           </w:tcPr>
           <w:p>
@@ -2649,7 +2678,7 @@
             </w:tcBorders>
             <w:shd w:fill="FFFFFF" w:val="clear"/>
             <w:tcMar>
-              <w:left w:w="27" w:type="dxa"/>
+              <w:left w:w="24" w:type="dxa"/>
             </w:tcMar>
           </w:tcPr>
           <w:p>
@@ -2677,7 +2706,7 @@
             </w:tcBorders>
             <w:shd w:fill="FFFFFF" w:val="clear"/>
             <w:tcMar>
-              <w:left w:w="27" w:type="dxa"/>
+              <w:left w:w="24" w:type="dxa"/>
             </w:tcMar>
           </w:tcPr>
           <w:p>
@@ -2709,7 +2738,7 @@
             </w:tcBorders>
             <w:shd w:fill="FFFFFF" w:val="clear"/>
             <w:tcMar>
-              <w:left w:w="27" w:type="dxa"/>
+              <w:left w:w="24" w:type="dxa"/>
             </w:tcMar>
           </w:tcPr>
           <w:p>
@@ -2735,7 +2764,7 @@
             </w:tcBorders>
             <w:shd w:fill="FFFFFF" w:val="clear"/>
             <w:tcMar>
-              <w:left w:w="27" w:type="dxa"/>
+              <w:left w:w="24" w:type="dxa"/>
             </w:tcMar>
           </w:tcPr>
           <w:p>
@@ -2760,7 +2789,7 @@
             </w:tcBorders>
             <w:shd w:fill="FFFFFF" w:val="clear"/>
             <w:tcMar>
-              <w:left w:w="27" w:type="dxa"/>
+              <w:left w:w="24" w:type="dxa"/>
             </w:tcMar>
           </w:tcPr>
           <w:p>
@@ -2830,7 +2859,7 @@
             </w:tcBorders>
             <w:shd w:fill="FFFFFF" w:val="clear"/>
             <w:tcMar>
-              <w:left w:w="27" w:type="dxa"/>
+              <w:left w:w="24" w:type="dxa"/>
             </w:tcMar>
           </w:tcPr>
           <w:p>
@@ -2856,7 +2885,7 @@
             </w:tcBorders>
             <w:shd w:fill="FFFFFF" w:val="clear"/>
             <w:tcMar>
-              <w:left w:w="27" w:type="dxa"/>
+              <w:left w:w="24" w:type="dxa"/>
             </w:tcMar>
           </w:tcPr>
           <w:p>
@@ -2884,7 +2913,7 @@
             </w:tcBorders>
             <w:shd w:fill="FFFFFF" w:val="clear"/>
             <w:tcMar>
-              <w:left w:w="27" w:type="dxa"/>
+              <w:left w:w="24" w:type="dxa"/>
             </w:tcMar>
           </w:tcPr>
           <w:p>
@@ -3902,7 +3931,11 @@
         </w:rPr>
       </w:pPr>
       <w:r>
-        <w:rPr/>
+        <w:rPr>
+          <w:sz w:val="28"/>
+          <w:szCs w:val="28"/>
+          <w:u w:val="single"/>
+        </w:rPr>
       </w:r>
     </w:p>
     <w:p>
@@ -3940,7 +3973,7 @@
       <w:tblPr>
         <w:tblW w:w="9638" w:type="dxa"/>
         <w:jc w:val="left"/>
-        <w:tblInd w:w="53" w:type="dxa"/>
+        <w:tblInd w:w="50" w:type="dxa"/>
         <w:tblBorders>
           <w:top w:val="single" w:sz="2" w:space="0" w:color="000001"/>
           <w:left w:val="single" w:sz="2" w:space="0" w:color="000001"/>
@@ -3949,7 +3982,7 @@
         </w:tblBorders>
         <w:tblCellMar>
           <w:top w:w="55" w:type="dxa"/>
-          <w:left w:w="51" w:type="dxa"/>
+          <w:left w:w="48" w:type="dxa"/>
           <w:bottom w:w="55" w:type="dxa"/>
           <w:right w:w="55" w:type="dxa"/>
         </w:tblCellMar>
@@ -3979,7 +4012,7 @@
             </w:tcBorders>
             <w:shd w:fill="auto" w:val="clear"/>
             <w:tcMar>
-              <w:left w:w="51" w:type="dxa"/>
+              <w:left w:w="48" w:type="dxa"/>
             </w:tcMar>
           </w:tcPr>
           <w:p>
@@ -4004,7 +4037,7 @@
             </w:tcBorders>
             <w:shd w:fill="auto" w:val="clear"/>
             <w:tcMar>
-              <w:left w:w="51" w:type="dxa"/>
+              <w:left w:w="48" w:type="dxa"/>
             </w:tcMar>
           </w:tcPr>
           <w:p>
@@ -4029,7 +4062,7 @@
             </w:tcBorders>
             <w:shd w:fill="auto" w:val="clear"/>
             <w:tcMar>
-              <w:left w:w="51" w:type="dxa"/>
+              <w:left w:w="48" w:type="dxa"/>
             </w:tcMar>
           </w:tcPr>
           <w:p>
@@ -4054,7 +4087,7 @@
             </w:tcBorders>
             <w:shd w:fill="auto" w:val="clear"/>
             <w:tcMar>
-              <w:left w:w="51" w:type="dxa"/>
+              <w:left w:w="48" w:type="dxa"/>
             </w:tcMar>
           </w:tcPr>
           <w:p>
@@ -4079,7 +4112,7 @@
             </w:tcBorders>
             <w:shd w:fill="auto" w:val="clear"/>
             <w:tcMar>
-              <w:left w:w="51" w:type="dxa"/>
+              <w:left w:w="48" w:type="dxa"/>
             </w:tcMar>
           </w:tcPr>
           <w:p>
@@ -4104,7 +4137,7 @@
             </w:tcBorders>
             <w:shd w:fill="auto" w:val="clear"/>
             <w:tcMar>
-              <w:left w:w="51" w:type="dxa"/>
+              <w:left w:w="48" w:type="dxa"/>
             </w:tcMar>
           </w:tcPr>
           <w:p>
@@ -4129,7 +4162,7 @@
             </w:tcBorders>
             <w:shd w:fill="auto" w:val="clear"/>
             <w:tcMar>
-              <w:left w:w="51" w:type="dxa"/>
+              <w:left w:w="48" w:type="dxa"/>
             </w:tcMar>
           </w:tcPr>
           <w:p>
@@ -4154,7 +4187,7 @@
             </w:tcBorders>
             <w:shd w:fill="auto" w:val="clear"/>
             <w:tcMar>
-              <w:left w:w="51" w:type="dxa"/>
+              <w:left w:w="48" w:type="dxa"/>
             </w:tcMar>
           </w:tcPr>
           <w:p>
@@ -4179,7 +4212,7 @@
             </w:tcBorders>
             <w:shd w:fill="auto" w:val="clear"/>
             <w:tcMar>
-              <w:left w:w="51" w:type="dxa"/>
+              <w:left w:w="48" w:type="dxa"/>
             </w:tcMar>
           </w:tcPr>
           <w:p>
@@ -4206,7 +4239,7 @@
             </w:tcBorders>
             <w:shd w:fill="auto" w:val="clear"/>
             <w:tcMar>
-              <w:left w:w="51" w:type="dxa"/>
+              <w:left w:w="48" w:type="dxa"/>
             </w:tcMar>
           </w:tcPr>
           <w:p>
@@ -4234,7 +4267,7 @@
             </w:tcBorders>
             <w:shd w:fill="auto" w:val="clear"/>
             <w:tcMar>
-              <w:left w:w="51" w:type="dxa"/>
+              <w:left w:w="48" w:type="dxa"/>
             </w:tcMar>
           </w:tcPr>
           <w:p>
@@ -4259,7 +4292,7 @@
             </w:tcBorders>
             <w:shd w:fill="auto" w:val="clear"/>
             <w:tcMar>
-              <w:left w:w="51" w:type="dxa"/>
+              <w:left w:w="48" w:type="dxa"/>
             </w:tcMar>
           </w:tcPr>
           <w:p>
@@ -4284,7 +4317,7 @@
             </w:tcBorders>
             <w:shd w:fill="auto" w:val="clear"/>
             <w:tcMar>
-              <w:left w:w="51" w:type="dxa"/>
+              <w:left w:w="48" w:type="dxa"/>
             </w:tcMar>
           </w:tcPr>
           <w:p>
@@ -4309,7 +4342,7 @@
             </w:tcBorders>
             <w:shd w:fill="auto" w:val="clear"/>
             <w:tcMar>
-              <w:left w:w="51" w:type="dxa"/>
+              <w:left w:w="48" w:type="dxa"/>
             </w:tcMar>
           </w:tcPr>
           <w:p>
@@ -4334,7 +4367,7 @@
             </w:tcBorders>
             <w:shd w:fill="auto" w:val="clear"/>
             <w:tcMar>
-              <w:left w:w="51" w:type="dxa"/>
+              <w:left w:w="48" w:type="dxa"/>
             </w:tcMar>
           </w:tcPr>
           <w:p>
@@ -4359,7 +4392,7 @@
             </w:tcBorders>
             <w:shd w:fill="auto" w:val="clear"/>
             <w:tcMar>
-              <w:left w:w="51" w:type="dxa"/>
+              <w:left w:w="48" w:type="dxa"/>
             </w:tcMar>
           </w:tcPr>
           <w:p>
@@ -4383,7 +4416,7 @@
             </w:tcBorders>
             <w:shd w:fill="auto" w:val="clear"/>
             <w:tcMar>
-              <w:left w:w="51" w:type="dxa"/>
+              <w:left w:w="48" w:type="dxa"/>
             </w:tcMar>
           </w:tcPr>
           <w:p>
@@ -4407,7 +4440,7 @@
             </w:tcBorders>
             <w:shd w:fill="auto" w:val="clear"/>
             <w:tcMar>
-              <w:left w:w="51" w:type="dxa"/>
+              <w:left w:w="48" w:type="dxa"/>
             </w:tcMar>
           </w:tcPr>
           <w:p>
@@ -4431,7 +4464,7 @@
             </w:tcBorders>
             <w:shd w:fill="auto" w:val="clear"/>
             <w:tcMar>
-              <w:left w:w="51" w:type="dxa"/>
+              <w:left w:w="48" w:type="dxa"/>
             </w:tcMar>
           </w:tcPr>
           <w:p>
@@ -4457,7 +4490,7 @@
             </w:tcBorders>
             <w:shd w:fill="auto" w:val="clear"/>
             <w:tcMar>
-              <w:left w:w="51" w:type="dxa"/>
+              <w:left w:w="48" w:type="dxa"/>
             </w:tcMar>
           </w:tcPr>
           <w:p>
@@ -4484,7 +4517,7 @@
             </w:tcBorders>
             <w:shd w:fill="auto" w:val="clear"/>
             <w:tcMar>
-              <w:left w:w="51" w:type="dxa"/>
+              <w:left w:w="48" w:type="dxa"/>
             </w:tcMar>
           </w:tcPr>
           <w:p>
@@ -4508,7 +4541,7 @@
             </w:tcBorders>
             <w:shd w:fill="auto" w:val="clear"/>
             <w:tcMar>
-              <w:left w:w="51" w:type="dxa"/>
+              <w:left w:w="48" w:type="dxa"/>
             </w:tcMar>
           </w:tcPr>
           <w:p>
@@ -4532,7 +4565,7 @@
             </w:tcBorders>
             <w:shd w:fill="auto" w:val="clear"/>
             <w:tcMar>
-              <w:left w:w="51" w:type="dxa"/>
+              <w:left w:w="48" w:type="dxa"/>
             </w:tcMar>
           </w:tcPr>
           <w:p>
@@ -4556,7 +4589,7 @@
             </w:tcBorders>
             <w:shd w:fill="auto" w:val="clear"/>
             <w:tcMar>
-              <w:left w:w="51" w:type="dxa"/>
+              <w:left w:w="48" w:type="dxa"/>
             </w:tcMar>
           </w:tcPr>
           <w:p>
@@ -4580,7 +4613,7 @@
             </w:tcBorders>
             <w:shd w:fill="auto" w:val="clear"/>
             <w:tcMar>
-              <w:left w:w="51" w:type="dxa"/>
+              <w:left w:w="48" w:type="dxa"/>
             </w:tcMar>
           </w:tcPr>
           <w:p>
@@ -4605,7 +4638,7 @@
             </w:tcBorders>
             <w:shd w:fill="auto" w:val="clear"/>
             <w:tcMar>
-              <w:left w:w="51" w:type="dxa"/>
+              <w:left w:w="48" w:type="dxa"/>
             </w:tcMar>
           </w:tcPr>
           <w:p>
@@ -4630,7 +4663,7 @@
             </w:tcBorders>
             <w:shd w:fill="auto" w:val="clear"/>
             <w:tcMar>
-              <w:left w:w="51" w:type="dxa"/>
+              <w:left w:w="48" w:type="dxa"/>
             </w:tcMar>
           </w:tcPr>
           <w:p>
@@ -4655,7 +4688,7 @@
             </w:tcBorders>
             <w:shd w:fill="auto" w:val="clear"/>
             <w:tcMar>
-              <w:left w:w="51" w:type="dxa"/>
+              <w:left w:w="48" w:type="dxa"/>
             </w:tcMar>
           </w:tcPr>
           <w:p>
@@ -4680,7 +4713,7 @@
             </w:tcBorders>
             <w:shd w:fill="auto" w:val="clear"/>
             <w:tcMar>
-              <w:left w:w="51" w:type="dxa"/>
+              <w:left w:w="48" w:type="dxa"/>
             </w:tcMar>
           </w:tcPr>
           <w:p>
@@ -4707,7 +4740,7 @@
             </w:tcBorders>
             <w:shd w:fill="auto" w:val="clear"/>
             <w:tcMar>
-              <w:left w:w="51" w:type="dxa"/>
+              <w:left w:w="48" w:type="dxa"/>
             </w:tcMar>
           </w:tcPr>
           <w:p>
@@ -4735,7 +4768,7 @@
             </w:tcBorders>
             <w:shd w:fill="auto" w:val="clear"/>
             <w:tcMar>
-              <w:left w:w="51" w:type="dxa"/>
+              <w:left w:w="48" w:type="dxa"/>
             </w:tcMar>
           </w:tcPr>
           <w:p>
@@ -4759,7 +4792,7 @@
             </w:tcBorders>
             <w:shd w:fill="auto" w:val="clear"/>
             <w:tcMar>
-              <w:left w:w="51" w:type="dxa"/>
+              <w:left w:w="48" w:type="dxa"/>
             </w:tcMar>
           </w:tcPr>
           <w:p>
@@ -4784,7 +4817,7 @@
             </w:tcBorders>
             <w:shd w:fill="auto" w:val="clear"/>
             <w:tcMar>
-              <w:left w:w="51" w:type="dxa"/>
+              <w:left w:w="48" w:type="dxa"/>
             </w:tcMar>
           </w:tcPr>
           <w:p>
@@ -4808,7 +4841,7 @@
             </w:tcBorders>
             <w:shd w:fill="auto" w:val="clear"/>
             <w:tcMar>
-              <w:left w:w="51" w:type="dxa"/>
+              <w:left w:w="48" w:type="dxa"/>
             </w:tcMar>
           </w:tcPr>
           <w:p>
@@ -4833,7 +4866,7 @@
             </w:tcBorders>
             <w:shd w:fill="auto" w:val="clear"/>
             <w:tcMar>
-              <w:left w:w="51" w:type="dxa"/>
+              <w:left w:w="48" w:type="dxa"/>
             </w:tcMar>
           </w:tcPr>
           <w:p>
@@ -4858,7 +4891,7 @@
             </w:tcBorders>
             <w:shd w:fill="auto" w:val="clear"/>
             <w:tcMar>
-              <w:left w:w="51" w:type="dxa"/>
+              <w:left w:w="48" w:type="dxa"/>
             </w:tcMar>
           </w:tcPr>
           <w:p>
@@ -4882,7 +4915,7 @@
             </w:tcBorders>
             <w:shd w:fill="auto" w:val="clear"/>
             <w:tcMar>
-              <w:left w:w="51" w:type="dxa"/>
+              <w:left w:w="48" w:type="dxa"/>
             </w:tcMar>
           </w:tcPr>
           <w:p>
@@ -4907,7 +4940,7 @@
             </w:tcBorders>
             <w:shd w:fill="auto" w:val="clear"/>
             <w:tcMar>
-              <w:left w:w="51" w:type="dxa"/>
+              <w:left w:w="48" w:type="dxa"/>
             </w:tcMar>
           </w:tcPr>
           <w:p>
@@ -4932,7 +4965,7 @@
             </w:tcBorders>
             <w:shd w:fill="auto" w:val="clear"/>
             <w:tcMar>
-              <w:left w:w="51" w:type="dxa"/>
+              <w:left w:w="48" w:type="dxa"/>
             </w:tcMar>
           </w:tcPr>
           <w:p>
@@ -4959,7 +4992,7 @@
             </w:tcBorders>
             <w:shd w:fill="auto" w:val="clear"/>
             <w:tcMar>
-              <w:left w:w="51" w:type="dxa"/>
+              <w:left w:w="48" w:type="dxa"/>
             </w:tcMar>
           </w:tcPr>
           <w:p>
@@ -4987,7 +5020,7 @@
             </w:tcBorders>
             <w:shd w:fill="auto" w:val="clear"/>
             <w:tcMar>
-              <w:left w:w="51" w:type="dxa"/>
+              <w:left w:w="48" w:type="dxa"/>
             </w:tcMar>
           </w:tcPr>
           <w:p>
@@ -5011,7 +5044,7 @@
             </w:tcBorders>
             <w:shd w:fill="auto" w:val="clear"/>
             <w:tcMar>
-              <w:left w:w="51" w:type="dxa"/>
+              <w:left w:w="48" w:type="dxa"/>
             </w:tcMar>
           </w:tcPr>
           <w:p>
@@ -5036,7 +5069,7 @@
             </w:tcBorders>
             <w:shd w:fill="auto" w:val="clear"/>
             <w:tcMar>
-              <w:left w:w="51" w:type="dxa"/>
+              <w:left w:w="48" w:type="dxa"/>
             </w:tcMar>
           </w:tcPr>
           <w:p>
@@ -5060,7 +5093,7 @@
             </w:tcBorders>
             <w:shd w:fill="auto" w:val="clear"/>
             <w:tcMar>
-              <w:left w:w="51" w:type="dxa"/>
+              <w:left w:w="48" w:type="dxa"/>
             </w:tcMar>
           </w:tcPr>
           <w:p>
@@ -5085,7 +5118,7 @@
             </w:tcBorders>
             <w:shd w:fill="auto" w:val="clear"/>
             <w:tcMar>
-              <w:left w:w="51" w:type="dxa"/>
+              <w:left w:w="48" w:type="dxa"/>
             </w:tcMar>
           </w:tcPr>
           <w:p>
@@ -5110,7 +5143,7 @@
             </w:tcBorders>
             <w:shd w:fill="auto" w:val="clear"/>
             <w:tcMar>
-              <w:left w:w="51" w:type="dxa"/>
+              <w:left w:w="48" w:type="dxa"/>
             </w:tcMar>
           </w:tcPr>
           <w:p>
@@ -5134,7 +5167,7 @@
             </w:tcBorders>
             <w:shd w:fill="auto" w:val="clear"/>
             <w:tcMar>
-              <w:left w:w="51" w:type="dxa"/>
+              <w:left w:w="48" w:type="dxa"/>
             </w:tcMar>
           </w:tcPr>
           <w:p>
@@ -5159,7 +5192,7 @@
             </w:tcBorders>
             <w:shd w:fill="auto" w:val="clear"/>
             <w:tcMar>
-              <w:left w:w="51" w:type="dxa"/>
+              <w:left w:w="48" w:type="dxa"/>
             </w:tcMar>
           </w:tcPr>
           <w:p>
@@ -5184,7 +5217,7 @@
             </w:tcBorders>
             <w:shd w:fill="auto" w:val="clear"/>
             <w:tcMar>
-              <w:left w:w="51" w:type="dxa"/>
+              <w:left w:w="48" w:type="dxa"/>
             </w:tcMar>
           </w:tcPr>
           <w:p>
@@ -5211,7 +5244,7 @@
             </w:tcBorders>
             <w:shd w:fill="auto" w:val="clear"/>
             <w:tcMar>
-              <w:left w:w="51" w:type="dxa"/>
+              <w:left w:w="48" w:type="dxa"/>
             </w:tcMar>
           </w:tcPr>
           <w:p>
@@ -5239,7 +5272,7 @@
             </w:tcBorders>
             <w:shd w:fill="auto" w:val="clear"/>
             <w:tcMar>
-              <w:left w:w="51" w:type="dxa"/>
+              <w:left w:w="48" w:type="dxa"/>
             </w:tcMar>
           </w:tcPr>
           <w:p>
@@ -5263,7 +5296,7 @@
             </w:tcBorders>
             <w:shd w:fill="auto" w:val="clear"/>
             <w:tcMar>
-              <w:left w:w="51" w:type="dxa"/>
+              <w:left w:w="48" w:type="dxa"/>
             </w:tcMar>
           </w:tcPr>
           <w:p>
@@ -5288,7 +5321,7 @@
             </w:tcBorders>
             <w:shd w:fill="auto" w:val="clear"/>
             <w:tcMar>
-              <w:left w:w="51" w:type="dxa"/>
+              <w:left w:w="48" w:type="dxa"/>
             </w:tcMar>
           </w:tcPr>
           <w:p>
@@ -5312,7 +5345,7 @@
             </w:tcBorders>
             <w:shd w:fill="auto" w:val="clear"/>
             <w:tcMar>
-              <w:left w:w="51" w:type="dxa"/>
+              <w:left w:w="48" w:type="dxa"/>
             </w:tcMar>
           </w:tcPr>
           <w:p>
@@ -5337,7 +5370,7 @@
             </w:tcBorders>
             <w:shd w:fill="auto" w:val="clear"/>
             <w:tcMar>
-              <w:left w:w="51" w:type="dxa"/>
+              <w:left w:w="48" w:type="dxa"/>
             </w:tcMar>
           </w:tcPr>
           <w:p>
@@ -5362,7 +5395,7 @@
             </w:tcBorders>
             <w:shd w:fill="auto" w:val="clear"/>
             <w:tcMar>
-              <w:left w:w="51" w:type="dxa"/>
+              <w:left w:w="48" w:type="dxa"/>
             </w:tcMar>
           </w:tcPr>
           <w:p>
@@ -5386,7 +5419,7 @@
             </w:tcBorders>
             <w:shd w:fill="auto" w:val="clear"/>
             <w:tcMar>
-              <w:left w:w="51" w:type="dxa"/>
+              <w:left w:w="48" w:type="dxa"/>
             </w:tcMar>
           </w:tcPr>
           <w:p>
@@ -5411,7 +5444,7 @@
             </w:tcBorders>
             <w:shd w:fill="auto" w:val="clear"/>
             <w:tcMar>
-              <w:left w:w="51" w:type="dxa"/>
+              <w:left w:w="48" w:type="dxa"/>
             </w:tcMar>
           </w:tcPr>
           <w:p>
@@ -5436,7 +5469,7 @@
             </w:tcBorders>
             <w:shd w:fill="auto" w:val="clear"/>
             <w:tcMar>
-              <w:left w:w="51" w:type="dxa"/>
+              <w:left w:w="48" w:type="dxa"/>
             </w:tcMar>
           </w:tcPr>
           <w:p>
@@ -5463,7 +5496,7 @@
             </w:tcBorders>
             <w:shd w:fill="auto" w:val="clear"/>
             <w:tcMar>
-              <w:left w:w="51" w:type="dxa"/>
+              <w:left w:w="48" w:type="dxa"/>
             </w:tcMar>
           </w:tcPr>
           <w:p>
@@ -5491,7 +5524,7 @@
             </w:tcBorders>
             <w:shd w:fill="auto" w:val="clear"/>
             <w:tcMar>
-              <w:left w:w="51" w:type="dxa"/>
+              <w:left w:w="48" w:type="dxa"/>
             </w:tcMar>
           </w:tcPr>
           <w:p>
@@ -5515,7 +5548,7 @@
             </w:tcBorders>
             <w:shd w:fill="auto" w:val="clear"/>
             <w:tcMar>
-              <w:left w:w="51" w:type="dxa"/>
+              <w:left w:w="48" w:type="dxa"/>
             </w:tcMar>
           </w:tcPr>
           <w:p>
@@ -5540,7 +5573,7 @@
             </w:tcBorders>
             <w:shd w:fill="auto" w:val="clear"/>
             <w:tcMar>
-              <w:left w:w="51" w:type="dxa"/>
+              <w:left w:w="48" w:type="dxa"/>
             </w:tcMar>
           </w:tcPr>
           <w:p>
@@ -5564,7 +5597,7 @@
             </w:tcBorders>
             <w:shd w:fill="auto" w:val="clear"/>
             <w:tcMar>
-              <w:left w:w="51" w:type="dxa"/>
+              <w:left w:w="48" w:type="dxa"/>
             </w:tcMar>
           </w:tcPr>
           <w:p>
@@ -5589,7 +5622,7 @@
             </w:tcBorders>
             <w:shd w:fill="auto" w:val="clear"/>
             <w:tcMar>
-              <w:left w:w="51" w:type="dxa"/>
+              <w:left w:w="48" w:type="dxa"/>
             </w:tcMar>
           </w:tcPr>
           <w:p>
@@ -5614,7 +5647,7 @@
             </w:tcBorders>
             <w:shd w:fill="auto" w:val="clear"/>
             <w:tcMar>
-              <w:left w:w="51" w:type="dxa"/>
+              <w:left w:w="48" w:type="dxa"/>
             </w:tcMar>
           </w:tcPr>
           <w:p>
@@ -5638,7 +5671,7 @@
             </w:tcBorders>
             <w:shd w:fill="auto" w:val="clear"/>
             <w:tcMar>
-              <w:left w:w="51" w:type="dxa"/>
+              <w:left w:w="48" w:type="dxa"/>
             </w:tcMar>
           </w:tcPr>
           <w:p>
@@ -5663,7 +5696,7 @@
             </w:tcBorders>
             <w:shd w:fill="auto" w:val="clear"/>
             <w:tcMar>
-              <w:left w:w="51" w:type="dxa"/>
+              <w:left w:w="48" w:type="dxa"/>
             </w:tcMar>
           </w:tcPr>
           <w:p>
@@ -5688,7 +5721,7 @@
             </w:tcBorders>
             <w:shd w:fill="auto" w:val="clear"/>
             <w:tcMar>
-              <w:left w:w="51" w:type="dxa"/>
+              <w:left w:w="48" w:type="dxa"/>
             </w:tcMar>
           </w:tcPr>
           <w:p>
@@ -5715,7 +5748,7 @@
             </w:tcBorders>
             <w:shd w:fill="auto" w:val="clear"/>
             <w:tcMar>
-              <w:left w:w="51" w:type="dxa"/>
+              <w:left w:w="48" w:type="dxa"/>
             </w:tcMar>
           </w:tcPr>
           <w:p>
@@ -5743,7 +5776,7 @@
             </w:tcBorders>
             <w:shd w:fill="auto" w:val="clear"/>
             <w:tcMar>
-              <w:left w:w="51" w:type="dxa"/>
+              <w:left w:w="48" w:type="dxa"/>
             </w:tcMar>
           </w:tcPr>
           <w:p>
@@ -5767,7 +5800,7 @@
             </w:tcBorders>
             <w:shd w:fill="auto" w:val="clear"/>
             <w:tcMar>
-              <w:left w:w="51" w:type="dxa"/>
+              <w:left w:w="48" w:type="dxa"/>
             </w:tcMar>
           </w:tcPr>
           <w:p>
@@ -5792,7 +5825,7 @@
             </w:tcBorders>
             <w:shd w:fill="auto" w:val="clear"/>
             <w:tcMar>
-              <w:left w:w="51" w:type="dxa"/>
+              <w:left w:w="48" w:type="dxa"/>
             </w:tcMar>
           </w:tcPr>
           <w:p>
@@ -5816,7 +5849,7 @@
             </w:tcBorders>
             <w:shd w:fill="auto" w:val="clear"/>
             <w:tcMar>
-              <w:left w:w="51" w:type="dxa"/>
+              <w:left w:w="48" w:type="dxa"/>
             </w:tcMar>
           </w:tcPr>
           <w:p>
@@ -5841,7 +5874,7 @@
             </w:tcBorders>
             <w:shd w:fill="auto" w:val="clear"/>
             <w:tcMar>
-              <w:left w:w="51" w:type="dxa"/>
+              <w:left w:w="48" w:type="dxa"/>
             </w:tcMar>
           </w:tcPr>
           <w:p>
@@ -5866,7 +5899,7 @@
             </w:tcBorders>
             <w:shd w:fill="auto" w:val="clear"/>
             <w:tcMar>
-              <w:left w:w="51" w:type="dxa"/>
+              <w:left w:w="48" w:type="dxa"/>
             </w:tcMar>
           </w:tcPr>
           <w:p>
@@ -5890,7 +5923,7 @@
             </w:tcBorders>
             <w:shd w:fill="auto" w:val="clear"/>
             <w:tcMar>
-              <w:left w:w="51" w:type="dxa"/>
+              <w:left w:w="48" w:type="dxa"/>
             </w:tcMar>
           </w:tcPr>
           <w:p>
@@ -5915,7 +5948,7 @@
             </w:tcBorders>
             <w:shd w:fill="auto" w:val="clear"/>
             <w:tcMar>
-              <w:left w:w="51" w:type="dxa"/>
+              <w:left w:w="48" w:type="dxa"/>
             </w:tcMar>
           </w:tcPr>
           <w:p>
@@ -5940,7 +5973,7 @@
             </w:tcBorders>
             <w:shd w:fill="auto" w:val="clear"/>
             <w:tcMar>
-              <w:left w:w="51" w:type="dxa"/>
+              <w:left w:w="48" w:type="dxa"/>
             </w:tcMar>
           </w:tcPr>
           <w:p>
@@ -5967,7 +6000,7 @@
             </w:tcBorders>
             <w:shd w:fill="auto" w:val="clear"/>
             <w:tcMar>
-              <w:left w:w="51" w:type="dxa"/>
+              <w:left w:w="48" w:type="dxa"/>
             </w:tcMar>
           </w:tcPr>
           <w:p>
@@ -5995,7 +6028,7 @@
             </w:tcBorders>
             <w:shd w:fill="auto" w:val="clear"/>
             <w:tcMar>
-              <w:left w:w="51" w:type="dxa"/>
+              <w:left w:w="48" w:type="dxa"/>
             </w:tcMar>
           </w:tcPr>
           <w:p>
@@ -6019,7 +6052,7 @@
             </w:tcBorders>
             <w:shd w:fill="auto" w:val="clear"/>
             <w:tcMar>
-              <w:left w:w="51" w:type="dxa"/>
+              <w:left w:w="48" w:type="dxa"/>
             </w:tcMar>
           </w:tcPr>
           <w:p>
@@ -6044,7 +6077,7 @@
             </w:tcBorders>
             <w:shd w:fill="auto" w:val="clear"/>
             <w:tcMar>
-              <w:left w:w="51" w:type="dxa"/>
+              <w:left w:w="48" w:type="dxa"/>
             </w:tcMar>
           </w:tcPr>
           <w:p>
@@ -6068,7 +6101,7 @@
             </w:tcBorders>
             <w:shd w:fill="auto" w:val="clear"/>
             <w:tcMar>
-              <w:left w:w="51" w:type="dxa"/>
+              <w:left w:w="48" w:type="dxa"/>
             </w:tcMar>
           </w:tcPr>
           <w:p>
@@ -6093,7 +6126,7 @@
             </w:tcBorders>
             <w:shd w:fill="auto" w:val="clear"/>
             <w:tcMar>
-              <w:left w:w="51" w:type="dxa"/>
+              <w:left w:w="48" w:type="dxa"/>
             </w:tcMar>
           </w:tcPr>
           <w:p>
@@ -6118,7 +6151,7 @@
             </w:tcBorders>
             <w:shd w:fill="auto" w:val="clear"/>
             <w:tcMar>
-              <w:left w:w="51" w:type="dxa"/>
+              <w:left w:w="48" w:type="dxa"/>
             </w:tcMar>
           </w:tcPr>
           <w:p>
@@ -6142,7 +6175,7 @@
             </w:tcBorders>
             <w:shd w:fill="auto" w:val="clear"/>
             <w:tcMar>
-              <w:left w:w="51" w:type="dxa"/>
+              <w:left w:w="48" w:type="dxa"/>
             </w:tcMar>
           </w:tcPr>
           <w:p>
@@ -6167,7 +6200,7 @@
             </w:tcBorders>
             <w:shd w:fill="auto" w:val="clear"/>
             <w:tcMar>
-              <w:left w:w="51" w:type="dxa"/>
+              <w:left w:w="48" w:type="dxa"/>
             </w:tcMar>
           </w:tcPr>
           <w:p>
@@ -6192,7 +6225,7 @@
             </w:tcBorders>
             <w:shd w:fill="auto" w:val="clear"/>
             <w:tcMar>
-              <w:left w:w="51" w:type="dxa"/>
+              <w:left w:w="48" w:type="dxa"/>
             </w:tcMar>
           </w:tcPr>
           <w:p>
@@ -6219,7 +6252,7 @@
             </w:tcBorders>
             <w:shd w:fill="auto" w:val="clear"/>
             <w:tcMar>
-              <w:left w:w="51" w:type="dxa"/>
+              <w:left w:w="48" w:type="dxa"/>
             </w:tcMar>
           </w:tcPr>
           <w:p>
@@ -6247,7 +6280,7 @@
             </w:tcBorders>
             <w:shd w:fill="auto" w:val="clear"/>
             <w:tcMar>
-              <w:left w:w="51" w:type="dxa"/>
+              <w:left w:w="48" w:type="dxa"/>
             </w:tcMar>
           </w:tcPr>
           <w:p>
@@ -6272,7 +6305,7 @@
             </w:tcBorders>
             <w:shd w:fill="auto" w:val="clear"/>
             <w:tcMar>
-              <w:left w:w="51" w:type="dxa"/>
+              <w:left w:w="48" w:type="dxa"/>
             </w:tcMar>
           </w:tcPr>
           <w:p>
@@ -6296,7 +6329,7 @@
             </w:tcBorders>
             <w:shd w:fill="auto" w:val="clear"/>
             <w:tcMar>
-              <w:left w:w="51" w:type="dxa"/>
+              <w:left w:w="48" w:type="dxa"/>
             </w:tcMar>
           </w:tcPr>
           <w:p>
@@ -6320,7 +6353,7 @@
             </w:tcBorders>
             <w:shd w:fill="auto" w:val="clear"/>
             <w:tcMar>
-              <w:left w:w="51" w:type="dxa"/>
+              <w:left w:w="48" w:type="dxa"/>
             </w:tcMar>
           </w:tcPr>
           <w:p>
@@ -6344,7 +6377,7 @@
             </w:tcBorders>
             <w:shd w:fill="auto" w:val="clear"/>
             <w:tcMar>
-              <w:left w:w="51" w:type="dxa"/>
+              <w:left w:w="48" w:type="dxa"/>
             </w:tcMar>
           </w:tcPr>
           <w:p>
@@ -6369,7 +6402,7 @@
             </w:tcBorders>
             <w:shd w:fill="auto" w:val="clear"/>
             <w:tcMar>
-              <w:left w:w="51" w:type="dxa"/>
+              <w:left w:w="48" w:type="dxa"/>
             </w:tcMar>
           </w:tcPr>
           <w:p>
@@ -6393,7 +6426,7 @@
             </w:tcBorders>
             <w:shd w:fill="auto" w:val="clear"/>
             <w:tcMar>
-              <w:left w:w="51" w:type="dxa"/>
+              <w:left w:w="48" w:type="dxa"/>
             </w:tcMar>
           </w:tcPr>
           <w:p>
@@ -6417,7 +6450,7 @@
             </w:tcBorders>
             <w:shd w:fill="auto" w:val="clear"/>
             <w:tcMar>
-              <w:left w:w="51" w:type="dxa"/>
+              <w:left w:w="48" w:type="dxa"/>
             </w:tcMar>
           </w:tcPr>
           <w:p>
@@ -6441,7 +6474,7 @@
             </w:tcBorders>
             <w:shd w:fill="auto" w:val="clear"/>
             <w:tcMar>
-              <w:left w:w="51" w:type="dxa"/>
+              <w:left w:w="48" w:type="dxa"/>
             </w:tcMar>
           </w:tcPr>
           <w:p>
@@ -6467,7 +6500,7 @@
             </w:tcBorders>
             <w:shd w:fill="auto" w:val="clear"/>
             <w:tcMar>
-              <w:left w:w="51" w:type="dxa"/>
+              <w:left w:w="48" w:type="dxa"/>
             </w:tcMar>
           </w:tcPr>
           <w:p>
@@ -6640,22 +6673,12 @@
         </w:rPr>
       </w:pPr>
       <w:r>
-        <w:rPr/>
-      </w:r>
-    </w:p>
-    <w:p>
-      <w:pPr>
-        <w:pStyle w:val="PreformattedText"/>
-        <w:rPr>
-          <w:rFonts w:ascii="Times New Roman" w:hAnsi="Times New Roman"/>
+        <w:rPr>
           <w:color w:val="000000"/>
           <w:sz w:val="24"/>
           <w:szCs w:val="24"/>
           <w:u w:val="none"/>
         </w:rPr>
-      </w:pPr>
-      <w:r>
-        <w:rPr/>
       </w:r>
     </w:p>
     <w:p>
@@ -6670,7 +6693,32 @@
         </w:rPr>
       </w:pPr>
       <w:r>
-        <w:rPr/>
+        <w:rPr>
+          <w:color w:val="000000"/>
+          <w:sz w:val="24"/>
+          <w:szCs w:val="24"/>
+          <w:u w:val="none"/>
+        </w:rPr>
+      </w:r>
+    </w:p>
+    <w:p>
+      <w:pPr>
+        <w:pStyle w:val="PreformattedText"/>
+        <w:rPr>
+          <w:rFonts w:ascii="Times New Roman" w:hAnsi="Times New Roman"/>
+          <w:color w:val="000000"/>
+          <w:sz w:val="24"/>
+          <w:szCs w:val="24"/>
+          <w:u w:val="none"/>
+        </w:rPr>
+      </w:pPr>
+      <w:r>
+        <w:rPr>
+          <w:color w:val="000000"/>
+          <w:sz w:val="24"/>
+          <w:szCs w:val="24"/>
+          <w:u w:val="none"/>
+        </w:rPr>
       </w:r>
       <w:r>
         <w:br w:type="page"/>
@@ -6705,48 +6753,863 @@
       </w:pPr>
       <w:r>
         <w:rPr>
+          <w:color w:val="000000"/>
+        </w:rPr>
+      </w:r>
+    </w:p>
+    <w:p>
+      <w:pPr>
+        <w:pStyle w:val="PreformattedText"/>
+        <w:rPr>
+          <w:rFonts w:ascii="Times New Roman" w:hAnsi="Times New Roman"/>
+          <w:color w:val="000000"/>
+        </w:rPr>
+      </w:pPr>
+      <w:r>
+        <w:rPr>
+          <w:color w:val="000000"/>
+        </w:rPr>
+        <w:t xml:space="preserve">The test ensures the timetabling function is able to </w:t>
+      </w:r>
+      <w:r>
+        <w:rPr>
+          <w:color w:val="000000"/>
+        </w:rPr>
+        <w:t>accurately</w:t>
+      </w:r>
+      <w:r>
+        <w:rPr>
+          <w:color w:val="000000"/>
+        </w:rPr>
+        <w:t xml:space="preserve"> timetable lessons into classrooms and staff members into lessons. </w:t>
+      </w:r>
+      <w:r>
+        <w:rPr>
+          <w:color w:val="000000"/>
+        </w:rPr>
+        <w:t>The following is the data given to the timetabler.</w:t>
+      </w:r>
+    </w:p>
+    <w:p>
+      <w:pPr>
+        <w:pStyle w:val="PreformattedText"/>
+        <w:rPr>
+          <w:rFonts w:ascii="Times New Roman" w:hAnsi="Times New Roman"/>
+          <w:color w:val="000000"/>
+        </w:rPr>
+      </w:pPr>
+      <w:r>
+        <w:rPr>
+          <w:color w:val="000000"/>
+        </w:rPr>
+      </w:r>
+    </w:p>
+    <w:p>
+      <w:pPr>
+        <w:pStyle w:val="PreformattedText"/>
+        <w:rPr>
+          <w:rFonts w:ascii="Times New Roman" w:hAnsi="Times New Roman"/>
+          <w:color w:val="000000"/>
+        </w:rPr>
+      </w:pPr>
+      <w:r>
+        <w:rPr>
+          <w:color w:val="000000"/>
+        </w:rPr>
+        <w:drawing>
+          <wp:anchor behindDoc="0" distT="0" distB="0" distL="0" distR="0" simplePos="0" locked="0" layoutInCell="1" allowOverlap="1" relativeHeight="21">
+            <wp:simplePos x="0" y="0"/>
+            <wp:positionH relativeFrom="column">
+              <wp:align>center</wp:align>
+            </wp:positionH>
+            <wp:positionV relativeFrom="paragraph">
+              <wp:posOffset>635</wp:posOffset>
+            </wp:positionV>
+            <wp:extent cx="6120130" cy="2605405"/>
+            <wp:effectExtent l="0" t="0" r="0" b="0"/>
+            <wp:wrapSquare wrapText="largest"/>
+            <wp:docPr id="14" name="Image11" descr=""/>
+            <wp:cNvGraphicFramePr>
+              <a:graphicFrameLocks xmlns:a="http://schemas.openxmlformats.org/drawingml/2006/main" noChangeAspect="1"/>
+            </wp:cNvGraphicFramePr>
+            <a:graphic xmlns:a="http://schemas.openxmlformats.org/drawingml/2006/main">
+              <a:graphicData uri="http://schemas.openxmlformats.org/drawingml/2006/picture">
+                <pic:pic xmlns:pic="http://schemas.openxmlformats.org/drawingml/2006/picture">
+                  <pic:nvPicPr>
+                    <pic:cNvPr id="14" name="Image11" descr=""/>
+                    <pic:cNvPicPr>
+                      <a:picLocks noChangeAspect="1" noChangeArrowheads="1"/>
+                    </pic:cNvPicPr>
+                  </pic:nvPicPr>
+                  <pic:blipFill>
+                    <a:blip r:embed="rId15"/>
+                    <a:stretch>
+                      <a:fillRect/>
+                    </a:stretch>
+                  </pic:blipFill>
+                  <pic:spPr bwMode="auto">
+                    <a:xfrm>
+                      <a:off x="0" y="0"/>
+                      <a:ext cx="6120130" cy="2605405"/>
+                    </a:xfrm>
+                    <a:prstGeom prst="rect">
+                      <a:avLst/>
+                    </a:prstGeom>
+                  </pic:spPr>
+                </pic:pic>
+              </a:graphicData>
+            </a:graphic>
+          </wp:anchor>
+        </w:drawing>
+      </w:r>
+    </w:p>
+    <w:p>
+      <w:pPr>
+        <w:pStyle w:val="PreformattedText"/>
+        <w:rPr>
+          <w:rFonts w:ascii="Times New Roman" w:hAnsi="Times New Roman"/>
+          <w:color w:val="000000"/>
+        </w:rPr>
+      </w:pPr>
+      <w:r>
+        <w:rPr>
+          <w:color w:val="000000"/>
+        </w:rPr>
+        <w:drawing>
+          <wp:anchor behindDoc="0" distT="0" distB="0" distL="0" distR="0" simplePos="0" locked="0" layoutInCell="1" allowOverlap="1" relativeHeight="22">
+            <wp:simplePos x="0" y="0"/>
+            <wp:positionH relativeFrom="column">
+              <wp:align>center</wp:align>
+            </wp:positionH>
+            <wp:positionV relativeFrom="paragraph">
+              <wp:posOffset>635</wp:posOffset>
+            </wp:positionV>
+            <wp:extent cx="6120130" cy="4559300"/>
+            <wp:effectExtent l="0" t="0" r="0" b="0"/>
+            <wp:wrapSquare wrapText="largest"/>
+            <wp:docPr id="15" name="Image12" descr=""/>
+            <wp:cNvGraphicFramePr>
+              <a:graphicFrameLocks xmlns:a="http://schemas.openxmlformats.org/drawingml/2006/main" noChangeAspect="1"/>
+            </wp:cNvGraphicFramePr>
+            <a:graphic xmlns:a="http://schemas.openxmlformats.org/drawingml/2006/main">
+              <a:graphicData uri="http://schemas.openxmlformats.org/drawingml/2006/picture">
+                <pic:pic xmlns:pic="http://schemas.openxmlformats.org/drawingml/2006/picture">
+                  <pic:nvPicPr>
+                    <pic:cNvPr id="15" name="Image12" descr=""/>
+                    <pic:cNvPicPr>
+                      <a:picLocks noChangeAspect="1" noChangeArrowheads="1"/>
+                    </pic:cNvPicPr>
+                  </pic:nvPicPr>
+                  <pic:blipFill>
+                    <a:blip r:embed="rId16"/>
+                    <a:stretch>
+                      <a:fillRect/>
+                    </a:stretch>
+                  </pic:blipFill>
+                  <pic:spPr bwMode="auto">
+                    <a:xfrm>
+                      <a:off x="0" y="0"/>
+                      <a:ext cx="6120130" cy="4559300"/>
+                    </a:xfrm>
+                    <a:prstGeom prst="rect">
+                      <a:avLst/>
+                    </a:prstGeom>
+                  </pic:spPr>
+                </pic:pic>
+              </a:graphicData>
+            </a:graphic>
+          </wp:anchor>
+        </w:drawing>
+      </w:r>
+    </w:p>
+    <w:p>
+      <w:pPr>
+        <w:pStyle w:val="PreformattedText"/>
+        <w:rPr>
+          <w:rFonts w:ascii="Times New Roman" w:hAnsi="Times New Roman"/>
+          <w:color w:val="000000"/>
+        </w:rPr>
+      </w:pPr>
+      <w:r>
+        <w:rPr>
+          <w:color w:val="000000"/>
+        </w:rPr>
+      </w:r>
+    </w:p>
+    <w:p>
+      <w:pPr>
+        <w:pStyle w:val="PreformattedText"/>
+        <w:rPr>
+          <w:rFonts w:ascii="Times New Roman" w:hAnsi="Times New Roman"/>
+          <w:color w:val="000000"/>
+        </w:rPr>
+      </w:pPr>
+      <w:r>
+        <w:rPr>
+          <w:color w:val="000000"/>
+        </w:rPr>
+      </w:r>
+    </w:p>
+    <w:p>
+      <w:pPr>
+        <w:pStyle w:val="PreformattedText"/>
+        <w:rPr>
+          <w:rFonts w:ascii="Times New Roman" w:hAnsi="Times New Roman"/>
+          <w:color w:val="000000"/>
+        </w:rPr>
+      </w:pPr>
+      <w:r>
+        <w:rPr>
+          <w:color w:val="000000"/>
+        </w:rPr>
+      </w:r>
+    </w:p>
+    <w:p>
+      <w:pPr>
+        <w:pStyle w:val="PreformattedText"/>
+        <w:rPr>
+          <w:rFonts w:ascii="Times New Roman" w:hAnsi="Times New Roman"/>
+          <w:color w:val="000000"/>
+        </w:rPr>
+      </w:pPr>
+      <w:r>
+        <w:rPr>
+          <w:color w:val="000000"/>
+        </w:rPr>
+        <w:drawing>
+          <wp:anchor behindDoc="0" distT="0" distB="0" distL="0" distR="0" simplePos="0" locked="0" layoutInCell="1" allowOverlap="1" relativeHeight="23">
+            <wp:simplePos x="0" y="0"/>
+            <wp:positionH relativeFrom="column">
+              <wp:align>center</wp:align>
+            </wp:positionH>
+            <wp:positionV relativeFrom="paragraph">
+              <wp:posOffset>635</wp:posOffset>
+            </wp:positionV>
+            <wp:extent cx="6120130" cy="4053205"/>
+            <wp:effectExtent l="0" t="0" r="0" b="0"/>
+            <wp:wrapSquare wrapText="largest"/>
+            <wp:docPr id="16" name="Image13" descr=""/>
+            <wp:cNvGraphicFramePr>
+              <a:graphicFrameLocks xmlns:a="http://schemas.openxmlformats.org/drawingml/2006/main" noChangeAspect="1"/>
+            </wp:cNvGraphicFramePr>
+            <a:graphic xmlns:a="http://schemas.openxmlformats.org/drawingml/2006/main">
+              <a:graphicData uri="http://schemas.openxmlformats.org/drawingml/2006/picture">
+                <pic:pic xmlns:pic="http://schemas.openxmlformats.org/drawingml/2006/picture">
+                  <pic:nvPicPr>
+                    <pic:cNvPr id="16" name="Image13" descr=""/>
+                    <pic:cNvPicPr>
+                      <a:picLocks noChangeAspect="1" noChangeArrowheads="1"/>
+                    </pic:cNvPicPr>
+                  </pic:nvPicPr>
+                  <pic:blipFill>
+                    <a:blip r:embed="rId17"/>
+                    <a:stretch>
+                      <a:fillRect/>
+                    </a:stretch>
+                  </pic:blipFill>
+                  <pic:spPr bwMode="auto">
+                    <a:xfrm>
+                      <a:off x="0" y="0"/>
+                      <a:ext cx="6120130" cy="4053205"/>
+                    </a:xfrm>
+                    <a:prstGeom prst="rect">
+                      <a:avLst/>
+                    </a:prstGeom>
+                  </pic:spPr>
+                </pic:pic>
+              </a:graphicData>
+            </a:graphic>
+          </wp:anchor>
+        </w:drawing>
+      </w:r>
+    </w:p>
+    <w:p>
+      <w:pPr>
+        <w:pStyle w:val="PreformattedText"/>
+        <w:rPr>
+          <w:rFonts w:ascii="Times New Roman" w:hAnsi="Times New Roman"/>
+          <w:color w:val="000000"/>
+        </w:rPr>
+      </w:pPr>
+      <w:r>
+        <w:rPr>
+          <w:color w:val="000000"/>
+        </w:rPr>
+      </w:r>
+    </w:p>
+    <w:p>
+      <w:pPr>
+        <w:pStyle w:val="PreformattedText"/>
+        <w:rPr>
+          <w:rFonts w:ascii="Times New Roman" w:hAnsi="Times New Roman"/>
+          <w:color w:val="000000"/>
+        </w:rPr>
+      </w:pPr>
+      <w:r>
+        <w:rPr>
+          <w:color w:val="000000"/>
+        </w:rPr>
+        <w:drawing>
+          <wp:anchor behindDoc="0" distT="0" distB="0" distL="0" distR="0" simplePos="0" locked="0" layoutInCell="1" allowOverlap="1" relativeHeight="24">
+            <wp:simplePos x="0" y="0"/>
+            <wp:positionH relativeFrom="column">
+              <wp:align>center</wp:align>
+            </wp:positionH>
+            <wp:positionV relativeFrom="paragraph">
+              <wp:posOffset>635</wp:posOffset>
+            </wp:positionV>
+            <wp:extent cx="6120130" cy="3870325"/>
+            <wp:effectExtent l="0" t="0" r="0" b="0"/>
+            <wp:wrapSquare wrapText="largest"/>
+            <wp:docPr id="17" name="Image14" descr=""/>
+            <wp:cNvGraphicFramePr>
+              <a:graphicFrameLocks xmlns:a="http://schemas.openxmlformats.org/drawingml/2006/main" noChangeAspect="1"/>
+            </wp:cNvGraphicFramePr>
+            <a:graphic xmlns:a="http://schemas.openxmlformats.org/drawingml/2006/main">
+              <a:graphicData uri="http://schemas.openxmlformats.org/drawingml/2006/picture">
+                <pic:pic xmlns:pic="http://schemas.openxmlformats.org/drawingml/2006/picture">
+                  <pic:nvPicPr>
+                    <pic:cNvPr id="17" name="Image14" descr=""/>
+                    <pic:cNvPicPr>
+                      <a:picLocks noChangeAspect="1" noChangeArrowheads="1"/>
+                    </pic:cNvPicPr>
+                  </pic:nvPicPr>
+                  <pic:blipFill>
+                    <a:blip r:embed="rId18"/>
+                    <a:stretch>
+                      <a:fillRect/>
+                    </a:stretch>
+                  </pic:blipFill>
+                  <pic:spPr bwMode="auto">
+                    <a:xfrm>
+                      <a:off x="0" y="0"/>
+                      <a:ext cx="6120130" cy="3870325"/>
+                    </a:xfrm>
+                    <a:prstGeom prst="rect">
+                      <a:avLst/>
+                    </a:prstGeom>
+                  </pic:spPr>
+                </pic:pic>
+              </a:graphicData>
+            </a:graphic>
+          </wp:anchor>
+        </w:drawing>
+      </w:r>
+    </w:p>
+    <w:p>
+      <w:pPr>
+        <w:pStyle w:val="PreformattedText"/>
+        <w:rPr>
+          <w:rFonts w:ascii="Times New Roman" w:hAnsi="Times New Roman"/>
+          <w:color w:val="000000"/>
+        </w:rPr>
+      </w:pPr>
+      <w:r>
+        <w:rPr>
+          <w:color w:val="000000"/>
+        </w:rPr>
+      </w:r>
+    </w:p>
+    <w:p>
+      <w:pPr>
+        <w:pStyle w:val="PreformattedText"/>
+        <w:rPr>
+          <w:rFonts w:ascii="Times New Roman" w:hAnsi="Times New Roman"/>
+          <w:color w:val="000000"/>
+        </w:rPr>
+      </w:pPr>
+      <w:r>
+        <w:rPr>
+          <w:color w:val="000000"/>
+        </w:rPr>
+      </w:r>
+    </w:p>
+    <w:p>
+      <w:pPr>
+        <w:pStyle w:val="PreformattedText"/>
+        <w:rPr>
+          <w:rFonts w:ascii="Times New Roman" w:hAnsi="Times New Roman"/>
+          <w:color w:val="000000"/>
+        </w:rPr>
+      </w:pPr>
+      <w:r>
+        <w:rPr>
+          <w:color w:val="000000"/>
+        </w:rPr>
+      </w:r>
+    </w:p>
+    <w:p>
+      <w:pPr>
+        <w:pStyle w:val="PreformattedText"/>
+        <w:rPr>
+          <w:rFonts w:ascii="Times New Roman" w:hAnsi="Times New Roman"/>
+          <w:color w:val="000000"/>
+        </w:rPr>
+      </w:pPr>
+      <w:r>
+        <w:rPr>
+          <w:color w:val="000000"/>
+        </w:rPr>
+        <w:drawing>
+          <wp:anchor behindDoc="0" distT="0" distB="0" distL="0" distR="0" simplePos="0" locked="0" layoutInCell="1" allowOverlap="1" relativeHeight="25">
+            <wp:simplePos x="0" y="0"/>
+            <wp:positionH relativeFrom="column">
+              <wp:align>center</wp:align>
+            </wp:positionH>
+            <wp:positionV relativeFrom="paragraph">
+              <wp:posOffset>635</wp:posOffset>
+            </wp:positionV>
+            <wp:extent cx="6120130" cy="4646295"/>
+            <wp:effectExtent l="0" t="0" r="0" b="0"/>
+            <wp:wrapSquare wrapText="largest"/>
+            <wp:docPr id="18" name="Image15" descr=""/>
+            <wp:cNvGraphicFramePr>
+              <a:graphicFrameLocks xmlns:a="http://schemas.openxmlformats.org/drawingml/2006/main" noChangeAspect="1"/>
+            </wp:cNvGraphicFramePr>
+            <a:graphic xmlns:a="http://schemas.openxmlformats.org/drawingml/2006/main">
+              <a:graphicData uri="http://schemas.openxmlformats.org/drawingml/2006/picture">
+                <pic:pic xmlns:pic="http://schemas.openxmlformats.org/drawingml/2006/picture">
+                  <pic:nvPicPr>
+                    <pic:cNvPr id="18" name="Image15" descr=""/>
+                    <pic:cNvPicPr>
+                      <a:picLocks noChangeAspect="1" noChangeArrowheads="1"/>
+                    </pic:cNvPicPr>
+                  </pic:nvPicPr>
+                  <pic:blipFill>
+                    <a:blip r:embed="rId19"/>
+                    <a:stretch>
+                      <a:fillRect/>
+                    </a:stretch>
+                  </pic:blipFill>
+                  <pic:spPr bwMode="auto">
+                    <a:xfrm>
+                      <a:off x="0" y="0"/>
+                      <a:ext cx="6120130" cy="4646295"/>
+                    </a:xfrm>
+                    <a:prstGeom prst="rect">
+                      <a:avLst/>
+                    </a:prstGeom>
+                  </pic:spPr>
+                </pic:pic>
+              </a:graphicData>
+            </a:graphic>
+          </wp:anchor>
+        </w:drawing>
+      </w:r>
+    </w:p>
+    <w:p>
+      <w:pPr>
+        <w:pStyle w:val="PreformattedText"/>
+        <w:rPr>
+          <w:rFonts w:ascii="Times New Roman" w:hAnsi="Times New Roman"/>
+          <w:color w:val="000000"/>
+        </w:rPr>
+      </w:pPr>
+      <w:r>
+        <w:rPr>
+          <w:color w:val="000000"/>
+        </w:rPr>
+      </w:r>
+    </w:p>
+    <w:p>
+      <w:pPr>
+        <w:pStyle w:val="PreformattedText"/>
+        <w:rPr>
+          <w:rFonts w:ascii="Times New Roman" w:hAnsi="Times New Roman"/>
+          <w:color w:val="000000"/>
+        </w:rPr>
+      </w:pPr>
+      <w:r>
+        <w:rPr>
+          <w:color w:val="000000"/>
+        </w:rPr>
+      </w:r>
+    </w:p>
+    <w:p>
+      <w:pPr>
+        <w:pStyle w:val="PreformattedText"/>
+        <w:rPr>
+          <w:rFonts w:ascii="Times New Roman" w:hAnsi="Times New Roman"/>
+          <w:color w:val="000000"/>
+        </w:rPr>
+      </w:pPr>
+      <w:r>
+        <w:rPr>
+          <w:color w:val="000000"/>
+        </w:rPr>
+        <w:drawing>
+          <wp:anchor behindDoc="0" distT="0" distB="0" distL="0" distR="0" simplePos="0" locked="0" layoutInCell="1" allowOverlap="1" relativeHeight="26">
+            <wp:simplePos x="0" y="0"/>
+            <wp:positionH relativeFrom="column">
+              <wp:align>center</wp:align>
+            </wp:positionH>
+            <wp:positionV relativeFrom="paragraph">
+              <wp:posOffset>635</wp:posOffset>
+            </wp:positionV>
+            <wp:extent cx="6120130" cy="2947670"/>
+            <wp:effectExtent l="0" t="0" r="0" b="0"/>
+            <wp:wrapSquare wrapText="largest"/>
+            <wp:docPr id="19" name="Image16" descr=""/>
+            <wp:cNvGraphicFramePr>
+              <a:graphicFrameLocks xmlns:a="http://schemas.openxmlformats.org/drawingml/2006/main" noChangeAspect="1"/>
+            </wp:cNvGraphicFramePr>
+            <a:graphic xmlns:a="http://schemas.openxmlformats.org/drawingml/2006/main">
+              <a:graphicData uri="http://schemas.openxmlformats.org/drawingml/2006/picture">
+                <pic:pic xmlns:pic="http://schemas.openxmlformats.org/drawingml/2006/picture">
+                  <pic:nvPicPr>
+                    <pic:cNvPr id="19" name="Image16" descr=""/>
+                    <pic:cNvPicPr>
+                      <a:picLocks noChangeAspect="1" noChangeArrowheads="1"/>
+                    </pic:cNvPicPr>
+                  </pic:nvPicPr>
+                  <pic:blipFill>
+                    <a:blip r:embed="rId20"/>
+                    <a:stretch>
+                      <a:fillRect/>
+                    </a:stretch>
+                  </pic:blipFill>
+                  <pic:spPr bwMode="auto">
+                    <a:xfrm>
+                      <a:off x="0" y="0"/>
+                      <a:ext cx="6120130" cy="2947670"/>
+                    </a:xfrm>
+                    <a:prstGeom prst="rect">
+                      <a:avLst/>
+                    </a:prstGeom>
+                  </pic:spPr>
+                </pic:pic>
+              </a:graphicData>
+            </a:graphic>
+          </wp:anchor>
+        </w:drawing>
+      </w:r>
+    </w:p>
+    <w:p>
+      <w:pPr>
+        <w:pStyle w:val="PreformattedText"/>
+        <w:rPr>
+          <w:rFonts w:ascii="Times New Roman" w:hAnsi="Times New Roman"/>
+          <w:color w:val="000000"/>
+        </w:rPr>
+      </w:pPr>
+      <w:r>
+        <w:rPr>
+          <w:color w:val="000000"/>
+        </w:rPr>
+      </w:r>
+    </w:p>
+    <w:p>
+      <w:pPr>
+        <w:pStyle w:val="PreformattedText"/>
+        <w:rPr>
+          <w:rFonts w:ascii="Times New Roman" w:hAnsi="Times New Roman"/>
+          <w:color w:val="000000"/>
+        </w:rPr>
+      </w:pPr>
+      <w:r>
+        <w:rPr>
+          <w:color w:val="000000"/>
+        </w:rPr>
+      </w:r>
+    </w:p>
+    <w:p>
+      <w:pPr>
+        <w:pStyle w:val="PreformattedText"/>
+        <w:rPr>
+          <w:rFonts w:ascii="Times New Roman" w:hAnsi="Times New Roman"/>
+          <w:color w:val="000000"/>
+        </w:rPr>
+      </w:pPr>
+      <w:r>
+        <w:rPr>
+          <w:color w:val="000000"/>
+        </w:rPr>
+      </w:r>
+    </w:p>
+    <w:p>
+      <w:pPr>
+        <w:pStyle w:val="PreformattedText"/>
+        <w:rPr>
+          <w:rFonts w:ascii="Times New Roman" w:hAnsi="Times New Roman"/>
+          <w:color w:val="000000"/>
+        </w:rPr>
+      </w:pPr>
+      <w:r>
+        <w:rPr>
+          <w:color w:val="000000"/>
+        </w:rPr>
+      </w:r>
+    </w:p>
+    <w:p>
+      <w:pPr>
+        <w:pStyle w:val="PreformattedText"/>
+        <w:rPr>
+          <w:rFonts w:ascii="Times New Roman" w:hAnsi="Times New Roman"/>
+          <w:color w:val="000000"/>
+        </w:rPr>
+      </w:pPr>
+      <w:r>
+        <w:rPr>
+          <w:color w:val="000000"/>
+        </w:rPr>
+        <w:t>The following is the lesson table before and after the timetabler timetables the lessons.</w:t>
+      </w:r>
+    </w:p>
+    <w:p>
+      <w:pPr>
+        <w:pStyle w:val="PreformattedText"/>
+        <w:rPr>
+          <w:rFonts w:ascii="Times New Roman" w:hAnsi="Times New Roman"/>
+          <w:color w:val="000000"/>
+        </w:rPr>
+      </w:pPr>
+      <w:r>
+        <w:rPr>
+          <w:color w:val="000000"/>
+        </w:rPr>
+      </w:r>
+    </w:p>
+    <w:p>
+      <w:pPr>
+        <w:pStyle w:val="PreformattedText"/>
+        <w:rPr>
+          <w:rFonts w:ascii="Times New Roman" w:hAnsi="Times New Roman"/>
+          <w:color w:val="000000"/>
+        </w:rPr>
+      </w:pPr>
+      <w:r>
+        <w:rPr>
+          <w:color w:val="000000"/>
+        </w:rPr>
+        <w:drawing>
+          <wp:anchor behindDoc="0" distT="0" distB="0" distL="0" distR="0" simplePos="0" locked="0" layoutInCell="1" allowOverlap="1" relativeHeight="27">
+            <wp:simplePos x="0" y="0"/>
+            <wp:positionH relativeFrom="column">
+              <wp:align>center</wp:align>
+            </wp:positionH>
+            <wp:positionV relativeFrom="paragraph">
+              <wp:posOffset>635</wp:posOffset>
+            </wp:positionV>
+            <wp:extent cx="6120130" cy="7810500"/>
+            <wp:effectExtent l="0" t="0" r="0" b="0"/>
+            <wp:wrapSquare wrapText="largest"/>
+            <wp:docPr id="20" name="Image17" descr=""/>
+            <wp:cNvGraphicFramePr>
+              <a:graphicFrameLocks xmlns:a="http://schemas.openxmlformats.org/drawingml/2006/main" noChangeAspect="1"/>
+            </wp:cNvGraphicFramePr>
+            <a:graphic xmlns:a="http://schemas.openxmlformats.org/drawingml/2006/main">
+              <a:graphicData uri="http://schemas.openxmlformats.org/drawingml/2006/picture">
+                <pic:pic xmlns:pic="http://schemas.openxmlformats.org/drawingml/2006/picture">
+                  <pic:nvPicPr>
+                    <pic:cNvPr id="20" name="Image17" descr=""/>
+                    <pic:cNvPicPr>
+                      <a:picLocks noChangeAspect="1" noChangeArrowheads="1"/>
+                    </pic:cNvPicPr>
+                  </pic:nvPicPr>
+                  <pic:blipFill>
+                    <a:blip r:embed="rId21"/>
+                    <a:stretch>
+                      <a:fillRect/>
+                    </a:stretch>
+                  </pic:blipFill>
+                  <pic:spPr bwMode="auto">
+                    <a:xfrm>
+                      <a:off x="0" y="0"/>
+                      <a:ext cx="6120130" cy="7810500"/>
+                    </a:xfrm>
+                    <a:prstGeom prst="rect">
+                      <a:avLst/>
+                    </a:prstGeom>
+                  </pic:spPr>
+                </pic:pic>
+              </a:graphicData>
+            </a:graphic>
+          </wp:anchor>
+        </w:drawing>
+      </w:r>
+    </w:p>
+    <w:p>
+      <w:pPr>
+        <w:pStyle w:val="PreformattedText"/>
+        <w:rPr>
+          <w:rFonts w:ascii="Times New Roman" w:hAnsi="Times New Roman"/>
+          <w:color w:val="000000"/>
+        </w:rPr>
+      </w:pPr>
+      <w:r>
+        <w:rPr>
+          <w:color w:val="000000"/>
+        </w:rPr>
+      </w:r>
+    </w:p>
+    <w:p>
+      <w:pPr>
+        <w:pStyle w:val="PreformattedText"/>
+        <w:rPr>
+          <w:rFonts w:ascii="Times New Roman" w:hAnsi="Times New Roman"/>
+          <w:color w:val="000000"/>
+        </w:rPr>
+      </w:pPr>
+      <w:r>
+        <w:rPr>
+          <w:color w:val="000000"/>
+        </w:rPr>
+      </w:r>
+    </w:p>
+    <w:p>
+      <w:pPr>
+        <w:pStyle w:val="PreformattedText"/>
+        <w:rPr>
+          <w:rFonts w:ascii="Times New Roman" w:hAnsi="Times New Roman"/>
+          <w:color w:val="000000"/>
+        </w:rPr>
+      </w:pPr>
+      <w:r>
+        <w:rPr>
+          <w:color w:val="000000"/>
+        </w:rPr>
+      </w:r>
+    </w:p>
+    <w:p>
+      <w:pPr>
+        <w:pStyle w:val="PreformattedText"/>
+        <w:rPr>
+          <w:rFonts w:ascii="Times New Roman" w:hAnsi="Times New Roman"/>
+          <w:color w:val="000000"/>
+        </w:rPr>
+      </w:pPr>
+      <w:r>
+        <w:rPr>
+          <w:color w:val="000000"/>
+        </w:rPr>
+      </w:r>
+    </w:p>
+    <w:p>
+      <w:pPr>
+        <w:pStyle w:val="PreformattedText"/>
+        <w:rPr>
+          <w:rFonts w:ascii="Times New Roman" w:hAnsi="Times New Roman"/>
+          <w:color w:val="000000"/>
+        </w:rPr>
+      </w:pPr>
+      <w:r>
+        <w:rPr>
+          <w:color w:val="000000"/>
+        </w:rPr>
+        <w:drawing>
+          <wp:anchor behindDoc="0" distT="0" distB="0" distL="0" distR="0" simplePos="0" locked="0" layoutInCell="1" allowOverlap="1" relativeHeight="28">
+            <wp:simplePos x="0" y="0"/>
+            <wp:positionH relativeFrom="column">
+              <wp:align>center</wp:align>
+            </wp:positionH>
+            <wp:positionV relativeFrom="paragraph">
+              <wp:posOffset>635</wp:posOffset>
+            </wp:positionV>
+            <wp:extent cx="6120130" cy="7360285"/>
+            <wp:effectExtent l="0" t="0" r="0" b="0"/>
+            <wp:wrapSquare wrapText="largest"/>
+            <wp:docPr id="21" name="Image18" descr=""/>
+            <wp:cNvGraphicFramePr>
+              <a:graphicFrameLocks xmlns:a="http://schemas.openxmlformats.org/drawingml/2006/main" noChangeAspect="1"/>
+            </wp:cNvGraphicFramePr>
+            <a:graphic xmlns:a="http://schemas.openxmlformats.org/drawingml/2006/main">
+              <a:graphicData uri="http://schemas.openxmlformats.org/drawingml/2006/picture">
+                <pic:pic xmlns:pic="http://schemas.openxmlformats.org/drawingml/2006/picture">
+                  <pic:nvPicPr>
+                    <pic:cNvPr id="21" name="Image18" descr=""/>
+                    <pic:cNvPicPr>
+                      <a:picLocks noChangeAspect="1" noChangeArrowheads="1"/>
+                    </pic:cNvPicPr>
+                  </pic:nvPicPr>
+                  <pic:blipFill>
+                    <a:blip r:embed="rId22"/>
+                    <a:stretch>
+                      <a:fillRect/>
+                    </a:stretch>
+                  </pic:blipFill>
+                  <pic:spPr bwMode="auto">
+                    <a:xfrm>
+                      <a:off x="0" y="0"/>
+                      <a:ext cx="6120130" cy="7360285"/>
+                    </a:xfrm>
+                    <a:prstGeom prst="rect">
+                      <a:avLst/>
+                    </a:prstGeom>
+                  </pic:spPr>
+                </pic:pic>
+              </a:graphicData>
+            </a:graphic>
+          </wp:anchor>
+        </w:drawing>
+      </w:r>
+      <w:r>
+        <w:br w:type="page"/>
+      </w:r>
+    </w:p>
+    <w:p>
+      <w:pPr>
+        <w:pStyle w:val="PreformattedText"/>
+        <w:rPr>
+          <w:sz w:val="28"/>
+          <w:szCs w:val="28"/>
+          <w:u w:val="single"/>
+        </w:rPr>
+      </w:pPr>
+      <w:r>
+        <w:rPr>
+          <w:color w:val="000000"/>
+          <w:sz w:val="28"/>
+          <w:szCs w:val="28"/>
+          <w:u w:val="single"/>
+        </w:rPr>
+        <w:t>Error Log</w:t>
+      </w:r>
+    </w:p>
+    <w:p>
+      <w:pPr>
+        <w:pStyle w:val="PreformattedText"/>
+        <w:rPr>
+          <w:rFonts w:ascii="Times New Roman" w:hAnsi="Times New Roman"/>
+          <w:color w:val="000000"/>
+        </w:rPr>
+      </w:pPr>
+      <w:r>
+        <w:rPr>
+          <w:color w:val="000000"/>
+        </w:rPr>
+      </w:r>
+    </w:p>
+    <w:p>
+      <w:pPr>
+        <w:pStyle w:val="PreformattedText"/>
+        <w:rPr>
           <w:sz w:val="24"/>
           <w:szCs w:val="24"/>
           <w:u w:val="none"/>
         </w:rPr>
-      </w:r>
-    </w:p>
-    <w:p>
-      <w:pPr>
-        <w:pStyle w:val="PreformattedText"/>
-        <w:rPr>
-          <w:rFonts w:ascii="Times New Roman" w:hAnsi="Times New Roman"/>
-          <w:color w:val="000000"/>
-        </w:rPr>
-      </w:pPr>
-      <w:r>
-        <w:rPr>
+      </w:pPr>
+      <w:r>
+        <w:rPr>
+          <w:color w:val="000000"/>
           <w:sz w:val="24"/>
           <w:szCs w:val="24"/>
           <w:u w:val="none"/>
         </w:rPr>
-      </w:r>
-      <w:r>
-        <w:br w:type="page"/>
+        <w:t>Test 3 in test series 1 failed when adding typical data. This is because the system was incorrectly checking data before it was passed to the database.</w:t>
       </w:r>
     </w:p>
     <w:p>
       <w:pPr>
         <w:pStyle w:val="PreformattedText"/>
         <w:rPr>
-          <w:sz w:val="28"/>
-          <w:szCs w:val="28"/>
-          <w:u w:val="single"/>
-        </w:rPr>
-      </w:pPr>
-      <w:r>
-        <w:rPr>
-          <w:color w:val="000000"/>
-          <w:sz w:val="28"/>
-          <w:szCs w:val="28"/>
-          <w:u w:val="single"/>
-        </w:rPr>
-        <w:t>Error Log</w:t>
+          <w:rFonts w:ascii="Times New Roman" w:hAnsi="Times New Roman"/>
+          <w:color w:val="000000"/>
+        </w:rPr>
+      </w:pPr>
+      <w:r>
+        <w:rPr>
+          <w:color w:val="000000"/>
+        </w:rPr>
       </w:r>
     </w:p>
     <w:p>
@@ -6759,60 +7622,7 @@
       </w:pPr>
       <w:r>
         <w:rPr>
-          <w:sz w:val="24"/>
-          <w:szCs w:val="24"/>
-          <w:u w:val="none"/>
-        </w:rPr>
-      </w:r>
-    </w:p>
-    <w:p>
-      <w:pPr>
-        <w:pStyle w:val="PreformattedText"/>
-        <w:rPr>
-          <w:sz w:val="24"/>
-          <w:szCs w:val="24"/>
-          <w:u w:val="none"/>
-        </w:rPr>
-      </w:pPr>
-      <w:r>
-        <w:rPr>
-          <w:color w:val="000000"/>
-          <w:sz w:val="24"/>
-          <w:szCs w:val="24"/>
-          <w:u w:val="none"/>
-        </w:rPr>
-        <w:t>Test 3 in test series 1 failed when adding typical data. This is because the system was incorrectly checking data before it was passed to the database.</w:t>
-      </w:r>
-    </w:p>
-    <w:p>
-      <w:pPr>
-        <w:pStyle w:val="PreformattedText"/>
-        <w:rPr>
-          <w:rFonts w:ascii="Times New Roman" w:hAnsi="Times New Roman"/>
-          <w:color w:val="000000"/>
-        </w:rPr>
-      </w:pPr>
-      <w:r>
-        <w:rPr>
-          <w:sz w:val="24"/>
-          <w:szCs w:val="24"/>
-          <w:u w:val="none"/>
-        </w:rPr>
-      </w:r>
-    </w:p>
-    <w:p>
-      <w:pPr>
-        <w:pStyle w:val="PreformattedText"/>
-        <w:rPr>
-          <w:rFonts w:ascii="Times New Roman" w:hAnsi="Times New Roman"/>
-          <w:color w:val="000000"/>
-        </w:rPr>
-      </w:pPr>
-      <w:r>
-        <w:rPr>
-          <w:sz w:val="24"/>
-          <w:szCs w:val="24"/>
-          <w:u w:val="none"/>
+          <w:color w:val="000000"/>
         </w:rPr>
         <w:drawing>
           <wp:anchor behindDoc="0" distT="0" distB="0" distL="0" distR="0" simplePos="0" locked="0" layoutInCell="1" allowOverlap="1" relativeHeight="15">
@@ -6826,7 +7636,7 @@
             <wp:extent cx="6120130" cy="849630"/>
             <wp:effectExtent l="0" t="0" r="0" b="0"/>
             <wp:wrapSquare wrapText="largest"/>
-            <wp:docPr id="14" name="Image8" descr=""/>
+            <wp:docPr id="22" name="Image8" descr=""/>
             <wp:cNvGraphicFramePr>
               <a:graphicFrameLocks xmlns:a="http://schemas.openxmlformats.org/drawingml/2006/main" noChangeAspect="1"/>
             </wp:cNvGraphicFramePr>
@@ -6834,13 +7644,13 @@
               <a:graphicData uri="http://schemas.openxmlformats.org/drawingml/2006/picture">
                 <pic:pic xmlns:pic="http://schemas.openxmlformats.org/drawingml/2006/picture">
                   <pic:nvPicPr>
-                    <pic:cNvPr id="14" name="Image8" descr=""/>
+                    <pic:cNvPr id="22" name="Image8" descr=""/>
                     <pic:cNvPicPr>
                       <a:picLocks noChangeAspect="1" noChangeArrowheads="1"/>
                     </pic:cNvPicPr>
                   </pic:nvPicPr>
                   <pic:blipFill>
-                    <a:blip r:embed="rId15"/>
+                    <a:blip r:embed="rId23"/>
                     <a:stretch>
                       <a:fillRect/>
                     </a:stretch>
@@ -6890,9 +7700,7 @@
       </w:pPr>
       <w:r>
         <w:rPr>
-          <w:sz w:val="24"/>
-          <w:szCs w:val="24"/>
-          <w:u w:val="none"/>
+          <w:color w:val="000000"/>
         </w:rPr>
       </w:r>
     </w:p>
@@ -6906,9 +7714,7 @@
       </w:pPr>
       <w:r>
         <w:rPr>
-          <w:sz w:val="24"/>
-          <w:szCs w:val="24"/>
-          <w:u w:val="none"/>
+          <w:color w:val="000000"/>
         </w:rPr>
         <w:drawing>
           <wp:anchor behindDoc="0" distT="0" distB="0" distL="0" distR="0" simplePos="0" locked="0" layoutInCell="1" allowOverlap="1" relativeHeight="16">
@@ -6922,7 +7728,7 @@
             <wp:extent cx="6120130" cy="792480"/>
             <wp:effectExtent l="0" t="0" r="0" b="0"/>
             <wp:wrapSquare wrapText="largest"/>
-            <wp:docPr id="15" name="Image9" descr=""/>
+            <wp:docPr id="23" name="Image9" descr=""/>
             <wp:cNvGraphicFramePr>
               <a:graphicFrameLocks xmlns:a="http://schemas.openxmlformats.org/drawingml/2006/main" noChangeAspect="1"/>
             </wp:cNvGraphicFramePr>
@@ -6930,13 +7736,13 @@
               <a:graphicData uri="http://schemas.openxmlformats.org/drawingml/2006/picture">
                 <pic:pic xmlns:pic="http://schemas.openxmlformats.org/drawingml/2006/picture">
                   <pic:nvPicPr>
-                    <pic:cNvPr id="15" name="Image9" descr=""/>
+                    <pic:cNvPr id="23" name="Image9" descr=""/>
                     <pic:cNvPicPr>
                       <a:picLocks noChangeAspect="1" noChangeArrowheads="1"/>
                     </pic:cNvPicPr>
                   </pic:nvPicPr>
                   <pic:blipFill>
-                    <a:blip r:embed="rId16"/>
+                    <a:blip r:embed="rId24"/>
                     <a:stretch>
                       <a:fillRect/>
                     </a:stretch>
@@ -6986,86 +7792,32 @@
       </w:pPr>
       <w:r>
         <w:rPr>
-          <w:sz w:val="24"/>
-          <w:szCs w:val="24"/>
-          <w:u w:val="none"/>
+          <w:color w:val="000000"/>
         </w:rPr>
       </w:r>
     </w:p>
     <w:p>
       <w:pPr>
         <w:pStyle w:val="PreformattedText"/>
-        <w:rPr>
-          <w:rFonts w:ascii="Times New Roman" w:hAnsi="Times New Roman"/>
-          <w:color w:val="000000"/>
-        </w:rPr>
-      </w:pPr>
-      <w:r>
-        <w:rPr>
-          <w:sz w:val="24"/>
-          <w:szCs w:val="24"/>
-          <w:u w:val="none"/>
-        </w:rPr>
-        <w:drawing>
-          <wp:anchor behindDoc="0" distT="0" distB="0" distL="0" distR="0" simplePos="0" locked="0" layoutInCell="1" allowOverlap="1" relativeHeight="17">
-            <wp:simplePos x="0" y="0"/>
-            <wp:positionH relativeFrom="column">
-              <wp:align>center</wp:align>
-            </wp:positionH>
-            <wp:positionV relativeFrom="paragraph">
-              <wp:posOffset>635</wp:posOffset>
-            </wp:positionV>
-            <wp:extent cx="6120130" cy="3978910"/>
-            <wp:effectExtent l="0" t="0" r="0" b="0"/>
-            <wp:wrapSquare wrapText="largest"/>
-            <wp:docPr id="16" name="Image10" descr=""/>
-            <wp:cNvGraphicFramePr>
-              <a:graphicFrameLocks xmlns:a="http://schemas.openxmlformats.org/drawingml/2006/main" noChangeAspect="1"/>
-            </wp:cNvGraphicFramePr>
-            <a:graphic xmlns:a="http://schemas.openxmlformats.org/drawingml/2006/main">
-              <a:graphicData uri="http://schemas.openxmlformats.org/drawingml/2006/picture">
-                <pic:pic xmlns:pic="http://schemas.openxmlformats.org/drawingml/2006/picture">
-                  <pic:nvPicPr>
-                    <pic:cNvPr id="16" name="Image10" descr=""/>
-                    <pic:cNvPicPr>
-                      <a:picLocks noChangeAspect="1" noChangeArrowheads="1"/>
-                    </pic:cNvPicPr>
-                  </pic:nvPicPr>
-                  <pic:blipFill>
-                    <a:blip r:embed="rId17"/>
-                    <a:stretch>
-                      <a:fillRect/>
-                    </a:stretch>
-                  </pic:blipFill>
-                  <pic:spPr bwMode="auto">
-                    <a:xfrm>
-                      <a:off x="0" y="0"/>
-                      <a:ext cx="6120130" cy="3978910"/>
-                    </a:xfrm>
-                    <a:prstGeom prst="rect">
-                      <a:avLst/>
-                    </a:prstGeom>
-                  </pic:spPr>
-                </pic:pic>
-              </a:graphicData>
-            </a:graphic>
-          </wp:anchor>
-        </w:drawing>
+        <w:rPr/>
+      </w:pPr>
+      <w:r>
+        <w:rPr/>
         <mc:AlternateContent>
           <mc:Choice Requires="wps">
             <w:drawing>
               <wp:anchor behindDoc="0" distT="0" distB="0" distL="0" distR="0" simplePos="0" locked="0" layoutInCell="1" allowOverlap="1" relativeHeight="18">
                 <wp:simplePos x="0" y="0"/>
                 <wp:positionH relativeFrom="column">
-                  <wp:posOffset>807720</wp:posOffset>
+                  <wp:posOffset>970915</wp:posOffset>
                 </wp:positionH>
                 <wp:positionV relativeFrom="paragraph">
-                  <wp:posOffset>3656330</wp:posOffset>
+                  <wp:posOffset>3828415</wp:posOffset>
                 </wp:positionV>
-                <wp:extent cx="819785" cy="800735"/>
+                <wp:extent cx="820420" cy="802005"/>
                 <wp:effectExtent l="0" t="0" r="0" b="0"/>
                 <wp:wrapNone/>
-                <wp:docPr id="17" name="Shape1"/>
+                <wp:docPr id="24" name="Shape1"/>
                 <a:graphic xmlns:a="http://schemas.openxmlformats.org/drawingml/2006/main">
                   <a:graphicData uri="http://schemas.microsoft.com/office/word/2010/wordprocessingShape">
                     <wps:wsp>
@@ -7073,7 +7825,7 @@
                       <wps:spPr>
                         <a:xfrm>
                           <a:off x="0" y="0"/>
-                          <a:ext cx="819000" cy="800280"/>
+                          <a:ext cx="819720" cy="800640"/>
                         </a:xfrm>
                         <a:prstGeom prst="line">
                           <a:avLst/>
@@ -7100,7 +7852,7 @@
           </mc:Choice>
           <mc:Fallback>
             <w:pict>
-              <v:line id="shape_0" from="50.8pt,274.35pt" to="115.25pt,337.3pt" ID="Shape1" stroked="t" style="position:absolute">
+              <v:line id="shape_0" from="63.6pt,287.9pt" to="128.1pt,350.9pt" ID="Shape1" stroked="t" style="position:absolute">
                 <v:stroke color="black" startarrow="block" startarrowwidth="medium" startarrowlength="medium" joinstyle="round" endcap="flat"/>
                 <v:fill o:detectmouseclick="t" on="false"/>
               </v:line>
@@ -7118,18 +7870,18 @@
                 <wp:positionV relativeFrom="paragraph">
                   <wp:posOffset>4170045</wp:posOffset>
                 </wp:positionV>
-                <wp:extent cx="2019935" cy="419735"/>
+                <wp:extent cx="2020570" cy="174625"/>
                 <wp:effectExtent l="0" t="0" r="0" b="0"/>
                 <wp:wrapNone/>
-                <wp:docPr id="18" name="Shape2"/>
+                <wp:docPr id="25" name="Shape2"/>
                 <a:graphic xmlns:a="http://schemas.openxmlformats.org/drawingml/2006/main">
                   <a:graphicData uri="http://schemas.microsoft.com/office/word/2010/wordprocessingShape">
                     <wps:wsp>
-                      <wps:cNvSpPr txBox="1"/>
+                      <wps:cNvSpPr/>
                       <wps:spPr>
                         <a:xfrm>
                           <a:off x="0" y="0"/>
-                          <a:ext cx="2019240" cy="419040"/>
+                          <a:ext cx="2019960" cy="173880"/>
                         </a:xfrm>
                         <a:prstGeom prst="rect">
                           <a:avLst/>
@@ -7139,25 +7891,32 @@
                           <a:noFill/>
                         </a:ln>
                       </wps:spPr>
+                      <wps:style>
+                        <a:lnRef idx="0"/>
+                        <a:fillRef idx="0"/>
+                        <a:effectRef idx="0"/>
+                        <a:fontRef idx="minor"/>
+                      </wps:style>
                       <wps:txbx>
                         <w:txbxContent>
                           <w:p>
                             <w:pPr>
-                              <w:overflowPunct w:val="false"/>
+                              <w:pStyle w:val="FrameContents"/>
+                              <w:overflowPunct w:val="true"/>
                               <w:rPr/>
                             </w:pPr>
                             <w:r>
                               <w:rPr>
+                                <w:color w:val="00000A"/>
                                 <w:sz w:val="24"/>
                                 <w:szCs w:val="30"/>
-                                <w:color w:val="auto"/>
                               </w:rPr>
                               <w:t>Id value which is not -1</w:t>
                             </w:r>
                           </w:p>
                         </w:txbxContent>
                       </wps:txbx>
-                      <wps:bodyPr wrap="square" lIns="0" rIns="0" tIns="0" bIns="0">
+                      <wps:bodyPr lIns="0" rIns="0" tIns="0" bIns="0">
                         <a:spAutoFit/>
                       </wps:bodyPr>
                     </wps:wsp>
@@ -7168,36 +7927,78 @@
           </mc:Choice>
           <mc:Fallback>
             <w:pict>
-              <v:shapetype id="shapetype_202" coordsize="21600,21600" o:spt="202" path="m,l,21600l21600,21600l21600,xe">
-                <v:stroke joinstyle="miter"/>
-                <v:path gradientshapeok="t" o:connecttype="rect"/>
-              </v:shapetype>
-              <v:shape id="shape_0" ID="Shape2" stroked="f" style="position:absolute;margin-left:127.3pt;margin-top:328.35pt;width:158.95pt;height:32.95pt" type="shapetype_202">
+              <v:rect id="shape_0" ID="Shape2" stroked="f" style="position:absolute;margin-left:127.3pt;margin-top:328.35pt;width:159pt;height:13.65pt">
+                <w10:wrap type="square"/>
+                <v:fill o:detectmouseclick="t" on="false"/>
+                <v:stroke color="#3465a4" joinstyle="round" endcap="flat"/>
                 <v:textbox>
                   <w:txbxContent>
                     <w:p>
                       <w:pPr>
-                        <w:overflowPunct w:val="false"/>
+                        <w:pStyle w:val="FrameContents"/>
+                        <w:overflowPunct w:val="true"/>
                         <w:rPr/>
                       </w:pPr>
                       <w:r>
                         <w:rPr>
+                          <w:color w:val="00000A"/>
                           <w:sz w:val="24"/>
                           <w:szCs w:val="30"/>
-                          <w:color w:val="auto"/>
                         </w:rPr>
                         <w:t>Id value which is not -1</w:t>
                       </w:r>
                     </w:p>
                   </w:txbxContent>
                 </v:textbox>
-                <w10:wrap type="square"/>
-                <v:fill o:detectmouseclick="t" on="false"/>
-                <v:stroke color="black" joinstyle="round" endcap="flat"/>
-              </v:shape>
+              </v:rect>
             </w:pict>
           </mc:Fallback>
         </mc:AlternateContent>
+        <w:drawing>
+          <wp:anchor behindDoc="0" distT="0" distB="0" distL="0" distR="0" simplePos="0" locked="0" layoutInCell="1" allowOverlap="1" relativeHeight="17">
+            <wp:simplePos x="0" y="0"/>
+            <wp:positionH relativeFrom="column">
+              <wp:align>center</wp:align>
+            </wp:positionH>
+            <wp:positionV relativeFrom="paragraph">
+              <wp:posOffset>635</wp:posOffset>
+            </wp:positionV>
+            <wp:extent cx="6120130" cy="3978910"/>
+            <wp:effectExtent l="0" t="0" r="0" b="0"/>
+            <wp:wrapSquare wrapText="largest"/>
+            <wp:docPr id="27" name="Image10" descr=""/>
+            <wp:cNvGraphicFramePr>
+              <a:graphicFrameLocks xmlns:a="http://schemas.openxmlformats.org/drawingml/2006/main" noChangeAspect="1"/>
+            </wp:cNvGraphicFramePr>
+            <a:graphic xmlns:a="http://schemas.openxmlformats.org/drawingml/2006/main">
+              <a:graphicData uri="http://schemas.openxmlformats.org/drawingml/2006/picture">
+                <pic:pic xmlns:pic="http://schemas.openxmlformats.org/drawingml/2006/picture">
+                  <pic:nvPicPr>
+                    <pic:cNvPr id="27" name="Image10" descr=""/>
+                    <pic:cNvPicPr>
+                      <a:picLocks noChangeAspect="1" noChangeArrowheads="1"/>
+                    </pic:cNvPicPr>
+                  </pic:nvPicPr>
+                  <pic:blipFill>
+                    <a:blip r:embed="rId25"/>
+                    <a:stretch>
+                      <a:fillRect/>
+                    </a:stretch>
+                  </pic:blipFill>
+                  <pic:spPr bwMode="auto">
+                    <a:xfrm>
+                      <a:off x="0" y="0"/>
+                      <a:ext cx="6120130" cy="3978910"/>
+                    </a:xfrm>
+                    <a:prstGeom prst="rect">
+                      <a:avLst/>
+                    </a:prstGeom>
+                  </pic:spPr>
+                </pic:pic>
+              </a:graphicData>
+            </a:graphic>
+          </wp:anchor>
+        </w:drawing>
       </w:r>
     </w:p>
     <w:sectPr>
@@ -7236,7 +8037,7 @@
     <w:qFormat/>
     <w:pPr>
       <w:widowControl/>
-      <w:overflowPunct w:val="true"/>
+      <w:overflowPunct w:val="false"/>
       <w:bidi w:val="0"/>
       <w:spacing w:lineRule="auto" w:line="276"/>
       <w:jc w:val="left"/>

</xml_diff>